<commit_message>
Relatório final completo - versão 02
</commit_message>
<xml_diff>
--- a/Documentacao/Relatório Final/Relatório final .docx
+++ b/Documentacao/Relatório Final/Relatório final .docx
@@ -1854,6 +1854,14 @@
           <w:sz w:val="24"/>
           <w:szCs w:val="24"/>
         </w:rPr>
+        <w:t xml:space="preserve"> </w:t>
+      </w:r>
+      <w:r>
+        <w:rPr>
+          <w:rFonts w:ascii="Arial" w:hAnsi="Arial" w:cs="Arial"/>
+          <w:sz w:val="24"/>
+          <w:szCs w:val="24"/>
+        </w:rPr>
         <w:t>Compra direta no Sebo</w:t>
       </w:r>
     </w:p>
@@ -1926,6 +1934,14 @@
           <w:szCs w:val="24"/>
         </w:rPr>
         <w:t>2)</w:t>
+      </w:r>
+      <w:r>
+        <w:rPr>
+          <w:rFonts w:ascii="Arial" w:hAnsi="Arial" w:cs="Arial"/>
+          <w:sz w:val="24"/>
+          <w:szCs w:val="24"/>
+        </w:rPr>
+        <w:t xml:space="preserve"> </w:t>
       </w:r>
       <w:r>
         <w:rPr>
@@ -2560,6 +2576,7 @@
       <w:r>
         <w:rPr>
           <w:noProof/>
+          <w:lang w:eastAsia="pt-BR"/>
         </w:rPr>
         <w:drawing>
           <wp:inline distT="0" distB="0" distL="0" distR="0" wp14:anchorId="75BE92B1" wp14:editId="21B9AD8F">
@@ -2630,6 +2647,7 @@
       <w:r>
         <w:rPr>
           <w:noProof/>
+          <w:lang w:eastAsia="pt-BR"/>
         </w:rPr>
         <w:drawing>
           <wp:inline distT="0" distB="0" distL="0" distR="0" wp14:anchorId="2D2B95BE" wp14:editId="490D3C09">
@@ -2690,6 +2708,7 @@
       <w:r>
         <w:rPr>
           <w:noProof/>
+          <w:lang w:eastAsia="pt-BR"/>
         </w:rPr>
         <w:lastRenderedPageBreak/>
         <w:drawing>
@@ -2751,6 +2770,7 @@
       <w:r>
         <w:rPr>
           <w:noProof/>
+          <w:lang w:eastAsia="pt-BR"/>
         </w:rPr>
         <w:drawing>
           <wp:inline distT="0" distB="0" distL="0" distR="0" wp14:anchorId="30864D46" wp14:editId="02A0DD65">
@@ -2812,6 +2832,7 @@
       <w:r>
         <w:rPr>
           <w:noProof/>
+          <w:lang w:eastAsia="pt-BR"/>
         </w:rPr>
         <w:drawing>
           <wp:inline distT="0" distB="0" distL="0" distR="0" wp14:anchorId="6335D213" wp14:editId="280FE046">
@@ -4003,7 +4024,7 @@
                 <w:lang w:eastAsia="pt-BR"/>
               </w:rPr>
               <w:lastRenderedPageBreak/>
-              <w:t>9</w:t>
+              <w:t>6</w:t>
             </w:r>
           </w:p>
         </w:tc>
@@ -4077,7 +4098,31 @@
                 <w:szCs w:val="20"/>
                 <w:lang w:eastAsia="pt-BR"/>
               </w:rPr>
-              <w:t>O sistema aceitará o cadastro de material para doação apenas se os campos do formulário: Tipo de material, estado de conservação e urgência estiverem preenchidos</w:t>
+              <w:t>O sistema aceitará o cadastro de material para doação apenas se os campos do formulário: Tipo de material</w:t>
+            </w:r>
+            <w:r>
+              <w:rPr>
+                <w:rFonts w:ascii="Arial" w:hAnsi="Arial" w:cs="Arial"/>
+                <w:b/>
+                <w:bCs/>
+                <w:color w:val="FFFFFF"/>
+                <w:kern w:val="24"/>
+                <w:szCs w:val="20"/>
+                <w:lang w:eastAsia="pt-BR"/>
+              </w:rPr>
+              <w:t xml:space="preserve"> e</w:t>
+            </w:r>
+            <w:r>
+              <w:rPr>
+                <w:rFonts w:ascii="Arial" w:hAnsi="Arial" w:cs="Arial"/>
+                <w:b/>
+                <w:bCs/>
+                <w:color w:val="FFFFFF"/>
+                <w:kern w:val="24"/>
+                <w:szCs w:val="20"/>
+                <w:lang w:eastAsia="pt-BR"/>
+              </w:rPr>
+              <w:t xml:space="preserve"> estado de conservação estiverem preenchidos</w:t>
             </w:r>
           </w:p>
         </w:tc>
@@ -4156,7 +4201,7 @@
                 <w:szCs w:val="20"/>
                 <w:lang w:eastAsia="pt-BR"/>
               </w:rPr>
-              <w:t>10</w:t>
+              <w:t>7</w:t>
             </w:r>
           </w:p>
         </w:tc>
@@ -4230,7 +4275,31 @@
                 <w:szCs w:val="20"/>
                 <w:lang w:eastAsia="pt-BR"/>
               </w:rPr>
-              <w:t>O sistema aceitará o cadastro de demanda material por material apenas se os campos do formulário: Tipo de material, estado de conservação e urgência estiverem preenchidos</w:t>
+              <w:t>O sistema aceitará o cadastro de demanda material por material apenas se os campos do formulário: Tipo de material</w:t>
+            </w:r>
+            <w:r>
+              <w:rPr>
+                <w:rFonts w:ascii="Arial" w:hAnsi="Arial" w:cs="Arial"/>
+                <w:b/>
+                <w:bCs/>
+                <w:color w:val="FFFFFF"/>
+                <w:kern w:val="24"/>
+                <w:szCs w:val="20"/>
+                <w:lang w:eastAsia="pt-BR"/>
+              </w:rPr>
+              <w:t xml:space="preserve"> e </w:t>
+            </w:r>
+            <w:r>
+              <w:rPr>
+                <w:rFonts w:ascii="Arial" w:hAnsi="Arial" w:cs="Arial"/>
+                <w:b/>
+                <w:bCs/>
+                <w:color w:val="FFFFFF"/>
+                <w:kern w:val="24"/>
+                <w:szCs w:val="20"/>
+                <w:lang w:eastAsia="pt-BR"/>
+              </w:rPr>
+              <w:t>estado de conservação estiverem preenchidos</w:t>
             </w:r>
           </w:p>
         </w:tc>
@@ -4309,7 +4378,7 @@
                 <w:szCs w:val="20"/>
                 <w:lang w:eastAsia="pt-BR"/>
               </w:rPr>
-              <w:t>11</w:t>
+              <w:t>8</w:t>
             </w:r>
           </w:p>
         </w:tc>
@@ -4462,7 +4531,7 @@
                 <w:szCs w:val="20"/>
                 <w:lang w:eastAsia="pt-BR"/>
               </w:rPr>
-              <w:t>12</w:t>
+              <w:t>9</w:t>
             </w:r>
           </w:p>
         </w:tc>
@@ -4615,7 +4684,7 @@
                 <w:szCs w:val="20"/>
                 <w:lang w:eastAsia="pt-BR"/>
               </w:rPr>
-              <w:t>15</w:t>
+              <w:t>10</w:t>
             </w:r>
           </w:p>
         </w:tc>
@@ -4652,9 +4721,21 @@
                 <w:szCs w:val="20"/>
                 <w:lang w:eastAsia="pt-BR"/>
               </w:rPr>
-              <w:t>Cadastro das demandas</w:t>
-            </w:r>
-          </w:p>
+              <w:t>Entrega da doação – confirmação do recebimento</w:t>
+            </w:r>
+          </w:p>
+        </w:tc>
+        <w:tc>
+          <w:tcPr>
+            <w:tcW w:w="4882" w:type="dxa"/>
+            <w:tcBorders>
+              <w:top w:val="single" w:sz="4" w:space="0" w:color="auto"/>
+              <w:left w:val="single" w:sz="4" w:space="0" w:color="auto"/>
+              <w:bottom w:val="single" w:sz="4" w:space="0" w:color="auto"/>
+              <w:right w:val="single" w:sz="4" w:space="0" w:color="auto"/>
+            </w:tcBorders>
+            <w:shd w:val="clear" w:color="auto" w:fill="A5A5A5" w:themeFill="accent3"/>
+          </w:tcPr>
           <w:p>
             <w:pPr>
               <w:rPr>
@@ -4677,44 +4758,7 @@
                 <w:szCs w:val="20"/>
                 <w:lang w:eastAsia="pt-BR"/>
               </w:rPr>
-              <w:t>– Cadastro de material para doar</w:t>
-            </w:r>
-          </w:p>
-        </w:tc>
-        <w:tc>
-          <w:tcPr>
-            <w:tcW w:w="4882" w:type="dxa"/>
-            <w:tcBorders>
-              <w:top w:val="single" w:sz="4" w:space="0" w:color="auto"/>
-              <w:left w:val="single" w:sz="4" w:space="0" w:color="auto"/>
-              <w:bottom w:val="single" w:sz="4" w:space="0" w:color="auto"/>
-              <w:right w:val="single" w:sz="4" w:space="0" w:color="auto"/>
-            </w:tcBorders>
-            <w:shd w:val="clear" w:color="auto" w:fill="A5A5A5" w:themeFill="accent3"/>
-          </w:tcPr>
-          <w:p>
-            <w:pPr>
-              <w:rPr>
-                <w:rFonts w:ascii="Arial" w:hAnsi="Arial" w:cs="Arial"/>
-                <w:b/>
-                <w:bCs/>
-                <w:color w:val="FFFFFF"/>
-                <w:kern w:val="24"/>
-                <w:szCs w:val="20"/>
-                <w:lang w:eastAsia="pt-BR"/>
-              </w:rPr>
-            </w:pPr>
-            <w:r>
-              <w:rPr>
-                <w:rFonts w:ascii="Arial" w:hAnsi="Arial" w:cs="Arial"/>
-                <w:b/>
-                <w:bCs/>
-                <w:color w:val="FFFFFF"/>
-                <w:kern w:val="24"/>
-                <w:szCs w:val="20"/>
-                <w:lang w:eastAsia="pt-BR"/>
-              </w:rPr>
-              <w:t xml:space="preserve">O sistema deve permitir que o cliente exclua um cadastro de material para doação após ter feito o cadastro </w:t>
+              <w:t>O sistema deve solicitar para o cliente que vai adquirir o material a confirmação de recebimento da doação</w:t>
             </w:r>
           </w:p>
         </w:tc>
@@ -4793,7 +4837,7 @@
                 <w:szCs w:val="20"/>
                 <w:lang w:eastAsia="pt-BR"/>
               </w:rPr>
-              <w:t>16</w:t>
+              <w:t>11</w:t>
             </w:r>
           </w:p>
         </w:tc>
@@ -4830,9 +4874,21 @@
                 <w:szCs w:val="20"/>
                 <w:lang w:eastAsia="pt-BR"/>
               </w:rPr>
-              <w:t>Cadastro das demandas</w:t>
-            </w:r>
-          </w:p>
+              <w:t>Pós-login</w:t>
+            </w:r>
+          </w:p>
+        </w:tc>
+        <w:tc>
+          <w:tcPr>
+            <w:tcW w:w="4882" w:type="dxa"/>
+            <w:tcBorders>
+              <w:top w:val="single" w:sz="4" w:space="0" w:color="auto"/>
+              <w:left w:val="single" w:sz="4" w:space="0" w:color="auto"/>
+              <w:bottom w:val="single" w:sz="4" w:space="0" w:color="auto"/>
+              <w:right w:val="single" w:sz="4" w:space="0" w:color="auto"/>
+            </w:tcBorders>
+            <w:shd w:val="clear" w:color="auto" w:fill="A5A5A5" w:themeFill="accent3"/>
+          </w:tcPr>
           <w:p>
             <w:pPr>
               <w:rPr>
@@ -4855,44 +4911,7 @@
                 <w:szCs w:val="20"/>
                 <w:lang w:eastAsia="pt-BR"/>
               </w:rPr>
-              <w:t>- Cadastro da demanda por material</w:t>
-            </w:r>
-          </w:p>
-        </w:tc>
-        <w:tc>
-          <w:tcPr>
-            <w:tcW w:w="4882" w:type="dxa"/>
-            <w:tcBorders>
-              <w:top w:val="single" w:sz="4" w:space="0" w:color="auto"/>
-              <w:left w:val="single" w:sz="4" w:space="0" w:color="auto"/>
-              <w:bottom w:val="single" w:sz="4" w:space="0" w:color="auto"/>
-              <w:right w:val="single" w:sz="4" w:space="0" w:color="auto"/>
-            </w:tcBorders>
-            <w:shd w:val="clear" w:color="auto" w:fill="A5A5A5" w:themeFill="accent3"/>
-          </w:tcPr>
-          <w:p>
-            <w:pPr>
-              <w:rPr>
-                <w:rFonts w:ascii="Arial" w:hAnsi="Arial" w:cs="Arial"/>
-                <w:b/>
-                <w:bCs/>
-                <w:color w:val="FFFFFF"/>
-                <w:kern w:val="24"/>
-                <w:szCs w:val="20"/>
-                <w:lang w:eastAsia="pt-BR"/>
-              </w:rPr>
-            </w:pPr>
-            <w:r>
-              <w:rPr>
-                <w:rFonts w:ascii="Arial" w:hAnsi="Arial" w:cs="Arial"/>
-                <w:b/>
-                <w:bCs/>
-                <w:color w:val="FFFFFF"/>
-                <w:kern w:val="24"/>
-                <w:szCs w:val="20"/>
-                <w:lang w:eastAsia="pt-BR"/>
-              </w:rPr>
-              <w:t xml:space="preserve">O sistema deve permitir que o cliente exclua um cadastro de demanda por material após ter feito o cadastro </w:t>
+              <w:t>O sistema deverá exibir o nome do cliente que está logado</w:t>
             </w:r>
           </w:p>
         </w:tc>
@@ -4971,7 +4990,7 @@
                 <w:szCs w:val="20"/>
                 <w:lang w:eastAsia="pt-BR"/>
               </w:rPr>
-              <w:t>19</w:t>
+              <w:t>12</w:t>
             </w:r>
           </w:p>
         </w:tc>
@@ -5008,7 +5027,7 @@
                 <w:szCs w:val="20"/>
                 <w:lang w:eastAsia="pt-BR"/>
               </w:rPr>
-              <w:t>Atendimento das demandas – busca de demanda</w:t>
+              <w:t>Pós-login</w:t>
             </w:r>
           </w:p>
         </w:tc>
@@ -5045,7 +5064,31 @@
                 <w:szCs w:val="20"/>
                 <w:lang w:eastAsia="pt-BR"/>
               </w:rPr>
-              <w:t>O processo de doação só prosseguirá para o processo de entrega se o cliente que quer adquirir aceitar a notificação de interesse do cliente que quer doar</w:t>
+              <w:t>O sistema deverá exibir para o cliente as suas demandas cadastradas, mater</w:t>
+            </w:r>
+            <w:r>
+              <w:rPr>
+                <w:rFonts w:ascii="Arial" w:hAnsi="Arial" w:cs="Arial"/>
+                <w:b/>
+                <w:bCs/>
+                <w:color w:val="FFFFFF"/>
+                <w:kern w:val="24"/>
+                <w:szCs w:val="20"/>
+                <w:lang w:eastAsia="pt-BR"/>
+              </w:rPr>
+              <w:t>i</w:t>
+            </w:r>
+            <w:r>
+              <w:rPr>
+                <w:rFonts w:ascii="Arial" w:hAnsi="Arial" w:cs="Arial"/>
+                <w:b/>
+                <w:bCs/>
+                <w:color w:val="FFFFFF"/>
+                <w:kern w:val="24"/>
+                <w:szCs w:val="20"/>
+                <w:lang w:eastAsia="pt-BR"/>
+              </w:rPr>
+              <w:t>ais cadastrados e doações em andamento</w:t>
             </w:r>
           </w:p>
         </w:tc>
@@ -5124,7 +5167,7 @@
                 <w:szCs w:val="20"/>
                 <w:lang w:eastAsia="pt-BR"/>
               </w:rPr>
-              <w:t>20</w:t>
+              <w:t>13</w:t>
             </w:r>
           </w:p>
         </w:tc>
@@ -5161,7 +5204,7 @@
                 <w:szCs w:val="20"/>
                 <w:lang w:eastAsia="pt-BR"/>
               </w:rPr>
-              <w:t>Atendimento das demandas – busca de material</w:t>
+              <w:t>Pós cadastro de material</w:t>
             </w:r>
           </w:p>
         </w:tc>
@@ -5178,6 +5221,9 @@
           </w:tcPr>
           <w:p>
             <w:pPr>
+              <w:suppressAutoHyphens/>
+              <w:spacing w:line="360" w:lineRule="auto"/>
+              <w:jc w:val="both"/>
               <w:rPr>
                 <w:rFonts w:ascii="Arial" w:hAnsi="Arial" w:cs="Arial"/>
                 <w:b/>
@@ -5198,7 +5244,16 @@
                 <w:szCs w:val="20"/>
                 <w:lang w:eastAsia="pt-BR"/>
               </w:rPr>
-              <w:t>O processo de doação só prosseguirá para o processo de entrega se o cliente que quer doar aceitar a notificação de interesse do cliente que quer adquirir</w:t>
+              <w:t>O sistema não permite que o usuário demonstre interesse em um material que ele mesmo cadastrou</w:t>
+            </w:r>
+            <w:r>
+              <w:rPr>
+                <w:rFonts w:ascii="Arial" w:hAnsi="Arial" w:cs="Arial"/>
+                <w:sz w:val="24"/>
+                <w:szCs w:val="24"/>
+                <w:lang w:eastAsia="pt-BR"/>
+              </w:rPr>
+              <w:t>.</w:t>
             </w:r>
           </w:p>
         </w:tc>
@@ -5277,7 +5332,7 @@
                 <w:szCs w:val="20"/>
                 <w:lang w:eastAsia="pt-BR"/>
               </w:rPr>
-              <w:t>22</w:t>
+              <w:t>14</w:t>
             </w:r>
           </w:p>
         </w:tc>
@@ -5314,7 +5369,7 @@
                 <w:szCs w:val="20"/>
                 <w:lang w:eastAsia="pt-BR"/>
               </w:rPr>
-              <w:t>Entrega da doação – confirmação do recebimento</w:t>
+              <w:t>Pós cadastro de demanda</w:t>
             </w:r>
           </w:p>
         </w:tc>
@@ -5331,6 +5386,9 @@
           </w:tcPr>
           <w:p>
             <w:pPr>
+              <w:suppressAutoHyphens/>
+              <w:spacing w:line="360" w:lineRule="auto"/>
+              <w:jc w:val="both"/>
               <w:rPr>
                 <w:rFonts w:ascii="Arial" w:hAnsi="Arial" w:cs="Arial"/>
                 <w:b/>
@@ -5344,6 +5402,15 @@
             <w:r>
               <w:rPr>
                 <w:rFonts w:ascii="Arial" w:hAnsi="Arial" w:cs="Arial"/>
+                <w:sz w:val="24"/>
+                <w:szCs w:val="24"/>
+                <w:lang w:eastAsia="pt-BR"/>
+              </w:rPr>
+              <w:t xml:space="preserve"> </w:t>
+            </w:r>
+            <w:r>
+              <w:rPr>
+                <w:rFonts w:ascii="Arial" w:hAnsi="Arial" w:cs="Arial"/>
                 <w:b/>
                 <w:bCs/>
                 <w:color w:val="FFFFFF"/>
@@ -5351,7 +5418,7 @@
                 <w:szCs w:val="20"/>
                 <w:lang w:eastAsia="pt-BR"/>
               </w:rPr>
-              <w:t>O sistema deve solicitar para o cliente que vai adquirir o material a confirmação de recebimento da doação</w:t>
+              <w:t>O sistema não permite que o usuário demonstre interesse em doar uma demanda que ele mesmo cadastrou</w:t>
             </w:r>
           </w:p>
         </w:tc>
@@ -5393,466 +5460,6 @@
           </w:p>
         </w:tc>
       </w:tr>
-      <w:tr>
-        <w:trPr>
-          <w:trHeight w:val="54"/>
-        </w:trPr>
-        <w:tc>
-          <w:tcPr>
-            <w:tcW w:w="1222" w:type="dxa"/>
-            <w:tcBorders>
-              <w:top w:val="single" w:sz="4" w:space="0" w:color="auto"/>
-              <w:left w:val="single" w:sz="4" w:space="0" w:color="auto"/>
-              <w:bottom w:val="single" w:sz="4" w:space="0" w:color="auto"/>
-              <w:right w:val="single" w:sz="4" w:space="0" w:color="auto"/>
-            </w:tcBorders>
-            <w:shd w:val="clear" w:color="auto" w:fill="A5A5A5" w:themeFill="accent3"/>
-          </w:tcPr>
-          <w:p>
-            <w:pPr>
-              <w:rPr>
-                <w:rFonts w:ascii="Arial" w:hAnsi="Arial" w:cs="Arial"/>
-                <w:b/>
-                <w:bCs/>
-                <w:color w:val="FFFFFF"/>
-                <w:kern w:val="24"/>
-                <w:szCs w:val="20"/>
-                <w:lang w:eastAsia="pt-BR"/>
-              </w:rPr>
-            </w:pPr>
-            <w:r>
-              <w:rPr>
-                <w:rFonts w:ascii="Arial" w:hAnsi="Arial" w:cs="Arial"/>
-                <w:b/>
-                <w:bCs/>
-                <w:color w:val="FFFFFF"/>
-                <w:kern w:val="24"/>
-                <w:szCs w:val="20"/>
-                <w:lang w:eastAsia="pt-BR"/>
-              </w:rPr>
-              <w:t>24</w:t>
-            </w:r>
-          </w:p>
-        </w:tc>
-        <w:tc>
-          <w:tcPr>
-            <w:tcW w:w="2396" w:type="dxa"/>
-            <w:tcBorders>
-              <w:top w:val="single" w:sz="4" w:space="0" w:color="auto"/>
-              <w:left w:val="single" w:sz="4" w:space="0" w:color="auto"/>
-              <w:bottom w:val="single" w:sz="4" w:space="0" w:color="auto"/>
-              <w:right w:val="single" w:sz="4" w:space="0" w:color="auto"/>
-            </w:tcBorders>
-            <w:shd w:val="clear" w:color="auto" w:fill="A5A5A5" w:themeFill="accent3"/>
-          </w:tcPr>
-          <w:p>
-            <w:pPr>
-              <w:rPr>
-                <w:rFonts w:ascii="Arial" w:hAnsi="Arial" w:cs="Arial"/>
-                <w:b/>
-                <w:bCs/>
-                <w:color w:val="FFFFFF"/>
-                <w:kern w:val="24"/>
-                <w:szCs w:val="20"/>
-                <w:lang w:eastAsia="pt-BR"/>
-              </w:rPr>
-            </w:pPr>
-            <w:r>
-              <w:rPr>
-                <w:rFonts w:ascii="Arial" w:hAnsi="Arial" w:cs="Arial"/>
-                <w:b/>
-                <w:bCs/>
-                <w:color w:val="FFFFFF"/>
-                <w:kern w:val="24"/>
-                <w:szCs w:val="20"/>
-                <w:lang w:eastAsia="pt-BR"/>
-              </w:rPr>
-              <w:t>Entrega da doação – cancelamento da doação</w:t>
-            </w:r>
-          </w:p>
-        </w:tc>
-        <w:tc>
-          <w:tcPr>
-            <w:tcW w:w="4882" w:type="dxa"/>
-            <w:tcBorders>
-              <w:top w:val="single" w:sz="4" w:space="0" w:color="auto"/>
-              <w:left w:val="single" w:sz="4" w:space="0" w:color="auto"/>
-              <w:bottom w:val="single" w:sz="4" w:space="0" w:color="auto"/>
-              <w:right w:val="single" w:sz="4" w:space="0" w:color="auto"/>
-            </w:tcBorders>
-            <w:shd w:val="clear" w:color="auto" w:fill="A5A5A5" w:themeFill="accent3"/>
-          </w:tcPr>
-          <w:p>
-            <w:pPr>
-              <w:rPr>
-                <w:rFonts w:ascii="Arial" w:hAnsi="Arial" w:cs="Arial"/>
-                <w:b/>
-                <w:bCs/>
-                <w:color w:val="FFFFFF"/>
-                <w:kern w:val="24"/>
-                <w:szCs w:val="20"/>
-                <w:lang w:eastAsia="pt-BR"/>
-              </w:rPr>
-            </w:pPr>
-            <w:r>
-              <w:rPr>
-                <w:rFonts w:ascii="Arial" w:hAnsi="Arial" w:cs="Arial"/>
-                <w:b/>
-                <w:bCs/>
-                <w:color w:val="FFFFFF"/>
-                <w:kern w:val="24"/>
-                <w:szCs w:val="20"/>
-                <w:lang w:eastAsia="pt-BR"/>
-              </w:rPr>
-              <w:t>O sistema deve apresentar uma opção de cancelamento da doação</w:t>
-            </w:r>
-          </w:p>
-        </w:tc>
-        <w:tc>
-          <w:tcPr>
-            <w:tcW w:w="1276" w:type="dxa"/>
-            <w:tcBorders>
-              <w:top w:val="single" w:sz="4" w:space="0" w:color="auto"/>
-              <w:left w:val="single" w:sz="4" w:space="0" w:color="auto"/>
-              <w:bottom w:val="single" w:sz="4" w:space="0" w:color="auto"/>
-              <w:right w:val="single" w:sz="4" w:space="0" w:color="auto"/>
-            </w:tcBorders>
-            <w:shd w:val="clear" w:color="auto" w:fill="A5A5A5" w:themeFill="accent3"/>
-          </w:tcPr>
-          <w:p>
-            <w:pPr>
-              <w:rPr>
-                <w:rFonts w:ascii="Arial" w:hAnsi="Arial" w:cs="Arial"/>
-                <w:b/>
-                <w:bCs/>
-                <w:color w:val="FFFFFF"/>
-                <w:kern w:val="24"/>
-                <w:szCs w:val="20"/>
-                <w:lang w:eastAsia="pt-BR"/>
-              </w:rPr>
-            </w:pPr>
-            <w:r>
-              <w:rPr>
-                <w:rFonts w:ascii="Arial" w:hAnsi="Arial" w:cs="Arial"/>
-                <w:b/>
-                <w:bCs/>
-                <w:color w:val="FFFFFF"/>
-                <w:kern w:val="24"/>
-                <w:szCs w:val="20"/>
-                <w:lang w:eastAsia="pt-BR"/>
-              </w:rPr>
-              <w:t>alta</w:t>
-            </w:r>
-          </w:p>
-        </w:tc>
-      </w:tr>
-      <w:tr>
-        <w:trPr>
-          <w:trHeight w:val="54"/>
-        </w:trPr>
-        <w:tc>
-          <w:tcPr>
-            <w:tcW w:w="1222" w:type="dxa"/>
-            <w:tcBorders>
-              <w:top w:val="single" w:sz="4" w:space="0" w:color="auto"/>
-              <w:left w:val="single" w:sz="4" w:space="0" w:color="auto"/>
-              <w:bottom w:val="single" w:sz="4" w:space="0" w:color="auto"/>
-              <w:right w:val="single" w:sz="4" w:space="0" w:color="auto"/>
-            </w:tcBorders>
-            <w:shd w:val="clear" w:color="auto" w:fill="A5A5A5" w:themeFill="accent3"/>
-          </w:tcPr>
-          <w:p>
-            <w:pPr>
-              <w:rPr>
-                <w:rFonts w:ascii="Arial" w:hAnsi="Arial" w:cs="Arial"/>
-                <w:b/>
-                <w:bCs/>
-                <w:color w:val="FFFFFF"/>
-                <w:kern w:val="24"/>
-                <w:szCs w:val="20"/>
-                <w:lang w:eastAsia="pt-BR"/>
-              </w:rPr>
-            </w:pPr>
-            <w:r>
-              <w:rPr>
-                <w:rFonts w:ascii="Arial" w:hAnsi="Arial" w:cs="Arial"/>
-                <w:b/>
-                <w:bCs/>
-                <w:color w:val="FFFFFF"/>
-                <w:kern w:val="24"/>
-                <w:szCs w:val="20"/>
-                <w:lang w:eastAsia="pt-BR"/>
-              </w:rPr>
-              <w:lastRenderedPageBreak/>
-              <w:t>25</w:t>
-            </w:r>
-          </w:p>
-        </w:tc>
-        <w:tc>
-          <w:tcPr>
-            <w:tcW w:w="2396" w:type="dxa"/>
-            <w:tcBorders>
-              <w:top w:val="single" w:sz="4" w:space="0" w:color="auto"/>
-              <w:left w:val="single" w:sz="4" w:space="0" w:color="auto"/>
-              <w:bottom w:val="single" w:sz="4" w:space="0" w:color="auto"/>
-              <w:right w:val="single" w:sz="4" w:space="0" w:color="auto"/>
-            </w:tcBorders>
-            <w:shd w:val="clear" w:color="auto" w:fill="A5A5A5" w:themeFill="accent3"/>
-          </w:tcPr>
-          <w:p>
-            <w:pPr>
-              <w:rPr>
-                <w:rFonts w:ascii="Arial" w:hAnsi="Arial" w:cs="Arial"/>
-                <w:b/>
-                <w:bCs/>
-                <w:color w:val="FFFFFF"/>
-                <w:kern w:val="24"/>
-                <w:szCs w:val="20"/>
-                <w:lang w:eastAsia="pt-BR"/>
-              </w:rPr>
-            </w:pPr>
-            <w:r>
-              <w:rPr>
-                <w:rFonts w:ascii="Arial" w:hAnsi="Arial" w:cs="Arial"/>
-                <w:b/>
-                <w:bCs/>
-                <w:color w:val="FFFFFF"/>
-                <w:kern w:val="24"/>
-                <w:szCs w:val="20"/>
-                <w:lang w:eastAsia="pt-BR"/>
-              </w:rPr>
-              <w:t>Entrega da doação – cancelamento da doação</w:t>
-            </w:r>
-          </w:p>
-        </w:tc>
-        <w:tc>
-          <w:tcPr>
-            <w:tcW w:w="4882" w:type="dxa"/>
-            <w:tcBorders>
-              <w:top w:val="single" w:sz="4" w:space="0" w:color="auto"/>
-              <w:left w:val="single" w:sz="4" w:space="0" w:color="auto"/>
-              <w:bottom w:val="single" w:sz="4" w:space="0" w:color="auto"/>
-              <w:right w:val="single" w:sz="4" w:space="0" w:color="auto"/>
-            </w:tcBorders>
-            <w:shd w:val="clear" w:color="auto" w:fill="A5A5A5" w:themeFill="accent3"/>
-          </w:tcPr>
-          <w:p>
-            <w:pPr>
-              <w:rPr>
-                <w:rFonts w:ascii="Arial" w:hAnsi="Arial" w:cs="Arial"/>
-                <w:b/>
-                <w:bCs/>
-                <w:color w:val="FFFFFF"/>
-                <w:kern w:val="24"/>
-                <w:szCs w:val="20"/>
-                <w:lang w:eastAsia="pt-BR"/>
-              </w:rPr>
-            </w:pPr>
-            <w:r>
-              <w:rPr>
-                <w:rFonts w:ascii="Arial" w:hAnsi="Arial" w:cs="Arial"/>
-                <w:b/>
-                <w:bCs/>
-                <w:color w:val="FFFFFF"/>
-                <w:kern w:val="24"/>
-                <w:szCs w:val="20"/>
-                <w:lang w:eastAsia="pt-BR"/>
-              </w:rPr>
-              <w:t>O sistema deve aceitar o cancelamento da doação independente do motivo</w:t>
-            </w:r>
-          </w:p>
-        </w:tc>
-        <w:tc>
-          <w:tcPr>
-            <w:tcW w:w="1276" w:type="dxa"/>
-            <w:tcBorders>
-              <w:top w:val="single" w:sz="4" w:space="0" w:color="auto"/>
-              <w:left w:val="single" w:sz="4" w:space="0" w:color="auto"/>
-              <w:bottom w:val="single" w:sz="4" w:space="0" w:color="auto"/>
-              <w:right w:val="single" w:sz="4" w:space="0" w:color="auto"/>
-            </w:tcBorders>
-            <w:shd w:val="clear" w:color="auto" w:fill="A5A5A5" w:themeFill="accent3"/>
-          </w:tcPr>
-          <w:p>
-            <w:pPr>
-              <w:rPr>
-                <w:rFonts w:ascii="Arial" w:hAnsi="Arial" w:cs="Arial"/>
-                <w:b/>
-                <w:bCs/>
-                <w:color w:val="FFFFFF"/>
-                <w:kern w:val="24"/>
-                <w:szCs w:val="20"/>
-                <w:lang w:eastAsia="pt-BR"/>
-              </w:rPr>
-            </w:pPr>
-            <w:r>
-              <w:rPr>
-                <w:rFonts w:ascii="Arial" w:hAnsi="Arial" w:cs="Arial"/>
-                <w:b/>
-                <w:bCs/>
-                <w:color w:val="FFFFFF"/>
-                <w:kern w:val="24"/>
-                <w:szCs w:val="20"/>
-                <w:lang w:eastAsia="pt-BR"/>
-              </w:rPr>
-              <w:t>média</w:t>
-            </w:r>
-          </w:p>
-        </w:tc>
-      </w:tr>
-      <w:tr>
-        <w:trPr>
-          <w:trHeight w:val="54"/>
-        </w:trPr>
-        <w:tc>
-          <w:tcPr>
-            <w:tcW w:w="1222" w:type="dxa"/>
-            <w:tcBorders>
-              <w:top w:val="single" w:sz="4" w:space="0" w:color="auto"/>
-              <w:left w:val="single" w:sz="4" w:space="0" w:color="auto"/>
-              <w:bottom w:val="single" w:sz="4" w:space="0" w:color="auto"/>
-              <w:right w:val="single" w:sz="4" w:space="0" w:color="auto"/>
-            </w:tcBorders>
-            <w:shd w:val="clear" w:color="auto" w:fill="A5A5A5" w:themeFill="accent3"/>
-          </w:tcPr>
-          <w:p>
-            <w:pPr>
-              <w:rPr>
-                <w:rFonts w:ascii="Arial" w:hAnsi="Arial" w:cs="Arial"/>
-                <w:b/>
-                <w:bCs/>
-                <w:color w:val="FFFFFF"/>
-                <w:kern w:val="24"/>
-                <w:szCs w:val="20"/>
-                <w:lang w:eastAsia="pt-BR"/>
-              </w:rPr>
-            </w:pPr>
-            <w:r>
-              <w:rPr>
-                <w:rFonts w:ascii="Arial" w:hAnsi="Arial" w:cs="Arial"/>
-                <w:b/>
-                <w:bCs/>
-                <w:color w:val="FFFFFF"/>
-                <w:kern w:val="24"/>
-                <w:szCs w:val="20"/>
-                <w:lang w:eastAsia="pt-BR"/>
-              </w:rPr>
-              <w:t>26</w:t>
-            </w:r>
-          </w:p>
-        </w:tc>
-        <w:tc>
-          <w:tcPr>
-            <w:tcW w:w="2396" w:type="dxa"/>
-            <w:tcBorders>
-              <w:top w:val="single" w:sz="4" w:space="0" w:color="auto"/>
-              <w:left w:val="single" w:sz="4" w:space="0" w:color="auto"/>
-              <w:bottom w:val="single" w:sz="4" w:space="0" w:color="auto"/>
-              <w:right w:val="single" w:sz="4" w:space="0" w:color="auto"/>
-            </w:tcBorders>
-            <w:shd w:val="clear" w:color="auto" w:fill="A5A5A5" w:themeFill="accent3"/>
-          </w:tcPr>
-          <w:p>
-            <w:pPr>
-              <w:rPr>
-                <w:rFonts w:ascii="Arial" w:hAnsi="Arial" w:cs="Arial"/>
-                <w:b/>
-                <w:bCs/>
-                <w:color w:val="FFFFFF"/>
-                <w:kern w:val="24"/>
-                <w:szCs w:val="20"/>
-                <w:lang w:eastAsia="pt-BR"/>
-              </w:rPr>
-            </w:pPr>
-            <w:r>
-              <w:rPr>
-                <w:rFonts w:ascii="Arial" w:hAnsi="Arial" w:cs="Arial"/>
-                <w:b/>
-                <w:bCs/>
-                <w:color w:val="FFFFFF"/>
-                <w:kern w:val="24"/>
-                <w:szCs w:val="20"/>
-                <w:lang w:eastAsia="pt-BR"/>
-              </w:rPr>
-              <w:t>Entrega da doação – cancelamento da doação</w:t>
-            </w:r>
-          </w:p>
-        </w:tc>
-        <w:tc>
-          <w:tcPr>
-            <w:tcW w:w="4882" w:type="dxa"/>
-            <w:tcBorders>
-              <w:top w:val="single" w:sz="4" w:space="0" w:color="auto"/>
-              <w:left w:val="single" w:sz="4" w:space="0" w:color="auto"/>
-              <w:bottom w:val="single" w:sz="4" w:space="0" w:color="auto"/>
-              <w:right w:val="single" w:sz="4" w:space="0" w:color="auto"/>
-            </w:tcBorders>
-            <w:shd w:val="clear" w:color="auto" w:fill="A5A5A5" w:themeFill="accent3"/>
-          </w:tcPr>
-          <w:p>
-            <w:pPr>
-              <w:rPr>
-                <w:rFonts w:ascii="Arial" w:hAnsi="Arial" w:cs="Arial"/>
-                <w:b/>
-                <w:bCs/>
-                <w:color w:val="FFFFFF"/>
-                <w:kern w:val="24"/>
-                <w:szCs w:val="20"/>
-                <w:lang w:eastAsia="pt-BR"/>
-              </w:rPr>
-            </w:pPr>
-            <w:r>
-              <w:rPr>
-                <w:rFonts w:ascii="Arial" w:hAnsi="Arial" w:cs="Arial"/>
-                <w:b/>
-                <w:bCs/>
-                <w:color w:val="FFFFFF"/>
-                <w:kern w:val="24"/>
-                <w:szCs w:val="20"/>
-                <w:lang w:eastAsia="pt-BR"/>
-              </w:rPr>
-              <w:t>O sistema irá deixar a opção de cancelamento disponível até a confirmação de recebimento ser recebida</w:t>
-            </w:r>
-          </w:p>
-        </w:tc>
-        <w:tc>
-          <w:tcPr>
-            <w:tcW w:w="1276" w:type="dxa"/>
-            <w:tcBorders>
-              <w:top w:val="single" w:sz="4" w:space="0" w:color="auto"/>
-              <w:left w:val="single" w:sz="4" w:space="0" w:color="auto"/>
-              <w:bottom w:val="single" w:sz="4" w:space="0" w:color="auto"/>
-              <w:right w:val="single" w:sz="4" w:space="0" w:color="auto"/>
-            </w:tcBorders>
-            <w:shd w:val="clear" w:color="auto" w:fill="A5A5A5" w:themeFill="accent3"/>
-          </w:tcPr>
-          <w:p>
-            <w:pPr>
-              <w:rPr>
-                <w:rFonts w:ascii="Arial" w:hAnsi="Arial" w:cs="Arial"/>
-                <w:b/>
-                <w:bCs/>
-                <w:color w:val="FFFFFF"/>
-                <w:kern w:val="24"/>
-                <w:szCs w:val="20"/>
-                <w:lang w:eastAsia="pt-BR"/>
-              </w:rPr>
-            </w:pPr>
-            <w:r>
-              <w:rPr>
-                <w:rFonts w:ascii="Arial" w:hAnsi="Arial" w:cs="Arial"/>
-                <w:b/>
-                <w:bCs/>
-                <w:color w:val="FFFFFF"/>
-                <w:kern w:val="24"/>
-                <w:szCs w:val="20"/>
-                <w:lang w:eastAsia="pt-BR"/>
-              </w:rPr>
-              <w:t>média</w:t>
-            </w:r>
-          </w:p>
-        </w:tc>
-      </w:tr>
     </w:tbl>
     <w:p>
       <w:pPr>
@@ -5870,6 +5477,48 @@
     </w:p>
     <w:p>
       <w:pPr>
+        <w:suppressAutoHyphens/>
+        <w:spacing w:line="360" w:lineRule="auto"/>
+        <w:ind w:firstLine="709"/>
+        <w:jc w:val="both"/>
+        <w:rPr>
+          <w:rFonts w:ascii="Arial" w:hAnsi="Arial" w:cs="Arial"/>
+          <w:sz w:val="24"/>
+          <w:szCs w:val="24"/>
+          <w:lang w:eastAsia="pt-BR"/>
+        </w:rPr>
+      </w:pPr>
+    </w:p>
+    <w:p>
+      <w:pPr>
+        <w:suppressAutoHyphens/>
+        <w:spacing w:line="360" w:lineRule="auto"/>
+        <w:ind w:firstLine="709"/>
+        <w:jc w:val="both"/>
+        <w:rPr>
+          <w:rFonts w:ascii="Arial" w:hAnsi="Arial" w:cs="Arial"/>
+          <w:sz w:val="24"/>
+          <w:szCs w:val="24"/>
+          <w:lang w:eastAsia="pt-BR"/>
+        </w:rPr>
+      </w:pPr>
+    </w:p>
+    <w:p>
+      <w:pPr>
+        <w:suppressAutoHyphens/>
+        <w:spacing w:line="360" w:lineRule="auto"/>
+        <w:ind w:firstLine="709"/>
+        <w:jc w:val="both"/>
+        <w:rPr>
+          <w:rFonts w:ascii="Arial" w:hAnsi="Arial" w:cs="Arial"/>
+          <w:sz w:val="24"/>
+          <w:szCs w:val="24"/>
+          <w:lang w:eastAsia="pt-BR"/>
+        </w:rPr>
+      </w:pPr>
+    </w:p>
+    <w:p>
+      <w:pPr>
         <w:pStyle w:val="Ttulo2"/>
         <w:suppressAutoHyphens/>
         <w:rPr>
@@ -5884,6 +5533,7 @@
           <w:szCs w:val="24"/>
           <w:lang w:val="pt-BR" w:eastAsia="pt-BR"/>
         </w:rPr>
+        <w:lastRenderedPageBreak/>
         <w:t>5.2. Detalhamento das atividades</w:t>
       </w:r>
     </w:p>
@@ -7395,7 +7045,6 @@
                 <w:szCs w:val="24"/>
                 <w:lang w:eastAsia="pt-BR"/>
               </w:rPr>
-              <w:lastRenderedPageBreak/>
               <w:t>Preencher formulário de cadastro de demanda</w:t>
             </w:r>
           </w:p>
@@ -7632,7 +7281,17 @@
                 <w:szCs w:val="24"/>
                 <w:lang w:eastAsia="pt-BR"/>
               </w:rPr>
-              <w:t>Preenchimento da necessidade de um material</w:t>
+              <w:t xml:space="preserve">Preenchimento da necessidade de </w:t>
+            </w:r>
+            <w:r>
+              <w:rPr>
+                <w:rFonts w:ascii="Arial" w:eastAsia="Times New Roman" w:hAnsi="Arial" w:cs="Arial"/>
+                <w:sz w:val="24"/>
+                <w:szCs w:val="24"/>
+                <w:lang w:eastAsia="pt-BR"/>
+              </w:rPr>
+              <w:lastRenderedPageBreak/>
+              <w:t>um material</w:t>
             </w:r>
           </w:p>
         </w:tc>
@@ -7670,6 +7329,7 @@
                 <w:szCs w:val="24"/>
                 <w:lang w:eastAsia="pt-BR"/>
               </w:rPr>
+              <w:lastRenderedPageBreak/>
               <w:t>Preencher formulário de cadastro de demanda</w:t>
             </w:r>
           </w:p>
@@ -8492,7 +8152,6 @@
                 <w:szCs w:val="24"/>
                 <w:lang w:eastAsia="pt-BR"/>
               </w:rPr>
-              <w:lastRenderedPageBreak/>
               <w:t>Preencher formulário de cadastro de material</w:t>
             </w:r>
           </w:p>
@@ -8630,6 +8289,7 @@
                 <w:szCs w:val="24"/>
                 <w:lang w:eastAsia="pt-BR"/>
               </w:rPr>
+              <w:lastRenderedPageBreak/>
               <w:t xml:space="preserve">Preencher formulário de </w:t>
             </w:r>
             <w:r>
@@ -9700,17 +9360,7 @@
                 <w:szCs w:val="24"/>
                 <w:lang w:eastAsia="pt-BR"/>
               </w:rPr>
-              <w:t>Confirmar doação ou não (pro</w:t>
-            </w:r>
-            <w:r>
-              <w:rPr>
-                <w:rFonts w:ascii="Arial" w:eastAsia="Times New Roman" w:hAnsi="Arial" w:cs="Arial"/>
-                <w:sz w:val="24"/>
-                <w:szCs w:val="24"/>
-                <w:lang w:eastAsia="pt-BR"/>
-              </w:rPr>
-              <w:lastRenderedPageBreak/>
-              <w:t>cesso manual do usuário)</w:t>
+              <w:t>Confirmar doação ou não (processo manual do usuário)</w:t>
             </w:r>
           </w:p>
         </w:tc>
@@ -9748,7 +9398,6 @@
                 <w:szCs w:val="24"/>
                 <w:lang w:eastAsia="pt-BR"/>
               </w:rPr>
-              <w:lastRenderedPageBreak/>
               <w:t>Buscar na lista alguma demanda que coincide com seu material e demonstrar interesse</w:t>
             </w:r>
           </w:p>
@@ -9850,7 +9499,17 @@
                 <w:szCs w:val="24"/>
                 <w:lang w:eastAsia="pt-BR"/>
               </w:rPr>
-              <w:t>Busca ativa de pessoas que necessitam daquele material</w:t>
+              <w:t>Busca ativa de pessoas que neces</w:t>
+            </w:r>
+            <w:r>
+              <w:rPr>
+                <w:rFonts w:ascii="Arial" w:eastAsia="Times New Roman" w:hAnsi="Arial" w:cs="Arial"/>
+                <w:sz w:val="24"/>
+                <w:szCs w:val="24"/>
+                <w:lang w:eastAsia="pt-BR"/>
+              </w:rPr>
+              <w:lastRenderedPageBreak/>
+              <w:t>sitam daquele material</w:t>
             </w:r>
           </w:p>
         </w:tc>
@@ -9888,6 +9547,7 @@
                 <w:szCs w:val="24"/>
                 <w:lang w:eastAsia="pt-BR"/>
               </w:rPr>
+              <w:lastRenderedPageBreak/>
               <w:t>Buscar na lista algum material que coincide com sua demanda e demonstrar interesse</w:t>
             </w:r>
           </w:p>
@@ -10363,17 +10023,15 @@
                 <w:lang w:eastAsia="pt-BR"/>
               </w:rPr>
             </w:pPr>
-            <w:proofErr w:type="spellStart"/>
-            <w:r>
-              <w:rPr>
-                <w:rFonts w:ascii="Arial" w:eastAsia="Times New Roman" w:hAnsi="Arial" w:cs="Arial"/>
-                <w:sz w:val="24"/>
-                <w:szCs w:val="24"/>
-                <w:lang w:eastAsia="pt-BR"/>
-              </w:rPr>
-              <w:t>Checkbox</w:t>
-            </w:r>
-            <w:proofErr w:type="spellEnd"/>
+            <w:r>
+              <w:rPr>
+                <w:rFonts w:ascii="Arial" w:eastAsia="Times New Roman" w:hAnsi="Arial" w:cs="Arial"/>
+                <w:sz w:val="24"/>
+                <w:szCs w:val="24"/>
+                <w:lang w:eastAsia="pt-BR"/>
+              </w:rPr>
+              <w:t>Botão</w:t>
+            </w:r>
           </w:p>
         </w:tc>
         <w:tc>
@@ -10406,554 +10064,6 @@
                 <w:lang w:eastAsia="pt-BR"/>
               </w:rPr>
               <w:t>Informe quando recebeu e o estado do material que recebeu</w:t>
-            </w:r>
-          </w:p>
-        </w:tc>
-      </w:tr>
-      <w:tr>
-        <w:trPr>
-          <w:trHeight w:val="615"/>
-        </w:trPr>
-        <w:tc>
-          <w:tcPr>
-            <w:tcW w:w="5240" w:type="dxa"/>
-            <w:tcBorders>
-              <w:top w:val="nil"/>
-              <w:left w:val="single" w:sz="4" w:space="0" w:color="auto"/>
-              <w:bottom w:val="single" w:sz="4" w:space="0" w:color="auto"/>
-              <w:right w:val="single" w:sz="4" w:space="0" w:color="auto"/>
-            </w:tcBorders>
-            <w:vAlign w:val="bottom"/>
-            <w:hideMark/>
-          </w:tcPr>
-          <w:p>
-            <w:pPr>
-              <w:spacing w:after="0" w:line="240" w:lineRule="auto"/>
-              <w:rPr>
-                <w:rFonts w:ascii="Arial" w:eastAsia="Times New Roman" w:hAnsi="Arial" w:cs="Arial"/>
-                <w:sz w:val="24"/>
-                <w:szCs w:val="24"/>
-                <w:lang w:eastAsia="pt-BR"/>
-              </w:rPr>
-            </w:pPr>
-            <w:r>
-              <w:rPr>
-                <w:rFonts w:ascii="Arial" w:eastAsia="Times New Roman" w:hAnsi="Arial" w:cs="Arial"/>
-                <w:sz w:val="24"/>
-                <w:szCs w:val="24"/>
-                <w:lang w:eastAsia="pt-BR"/>
-              </w:rPr>
-              <w:t>Informar no site o motivo da doação não ter sido concluída</w:t>
-            </w:r>
-          </w:p>
-        </w:tc>
-        <w:tc>
-          <w:tcPr>
-            <w:tcW w:w="1322" w:type="dxa"/>
-            <w:tcBorders>
-              <w:top w:val="nil"/>
-              <w:left w:val="nil"/>
-              <w:bottom w:val="single" w:sz="4" w:space="0" w:color="auto"/>
-              <w:right w:val="single" w:sz="4" w:space="0" w:color="auto"/>
-            </w:tcBorders>
-            <w:vAlign w:val="bottom"/>
-            <w:hideMark/>
-          </w:tcPr>
-          <w:p>
-            <w:pPr>
-              <w:spacing w:after="0" w:line="240" w:lineRule="auto"/>
-              <w:rPr>
-                <w:rFonts w:ascii="Arial" w:eastAsia="Times New Roman" w:hAnsi="Arial" w:cs="Arial"/>
-                <w:sz w:val="24"/>
-                <w:szCs w:val="24"/>
-                <w:lang w:eastAsia="pt-BR"/>
-              </w:rPr>
-            </w:pPr>
-            <w:r>
-              <w:rPr>
-                <w:rFonts w:ascii="Arial" w:eastAsia="Times New Roman" w:hAnsi="Arial" w:cs="Arial"/>
-                <w:sz w:val="24"/>
-                <w:szCs w:val="24"/>
-                <w:lang w:eastAsia="pt-BR"/>
-              </w:rPr>
-              <w:t xml:space="preserve">Situação particular da ocorrência </w:t>
-            </w:r>
-          </w:p>
-        </w:tc>
-        <w:tc>
-          <w:tcPr>
-            <w:tcW w:w="914" w:type="dxa"/>
-            <w:tcBorders>
-              <w:top w:val="nil"/>
-              <w:left w:val="nil"/>
-              <w:bottom w:val="single" w:sz="4" w:space="0" w:color="auto"/>
-              <w:right w:val="single" w:sz="4" w:space="0" w:color="auto"/>
-            </w:tcBorders>
-            <w:vAlign w:val="bottom"/>
-            <w:hideMark/>
-          </w:tcPr>
-          <w:p>
-            <w:pPr>
-              <w:spacing w:after="0" w:line="240" w:lineRule="auto"/>
-              <w:rPr>
-                <w:rFonts w:ascii="Arial" w:eastAsia="Times New Roman" w:hAnsi="Arial" w:cs="Arial"/>
-                <w:sz w:val="24"/>
-                <w:szCs w:val="24"/>
-                <w:lang w:eastAsia="pt-BR"/>
-              </w:rPr>
-            </w:pPr>
-            <w:r>
-              <w:rPr>
-                <w:rFonts w:ascii="Arial" w:eastAsia="Times New Roman" w:hAnsi="Arial" w:cs="Arial"/>
-                <w:sz w:val="24"/>
-                <w:szCs w:val="24"/>
-                <w:lang w:eastAsia="pt-BR"/>
-              </w:rPr>
-              <w:t>Campo de Texto</w:t>
-            </w:r>
-          </w:p>
-        </w:tc>
-        <w:tc>
-          <w:tcPr>
-            <w:tcW w:w="1352" w:type="dxa"/>
-            <w:tcBorders>
-              <w:top w:val="nil"/>
-              <w:left w:val="nil"/>
-              <w:bottom w:val="single" w:sz="4" w:space="0" w:color="auto"/>
-              <w:right w:val="single" w:sz="4" w:space="0" w:color="auto"/>
-            </w:tcBorders>
-            <w:vAlign w:val="bottom"/>
-            <w:hideMark/>
-          </w:tcPr>
-          <w:p>
-            <w:pPr>
-              <w:spacing w:after="0" w:line="240" w:lineRule="auto"/>
-              <w:rPr>
-                <w:rFonts w:ascii="Arial" w:eastAsia="Times New Roman" w:hAnsi="Arial" w:cs="Arial"/>
-                <w:sz w:val="24"/>
-                <w:szCs w:val="24"/>
-                <w:lang w:eastAsia="pt-BR"/>
-              </w:rPr>
-            </w:pPr>
-            <w:r>
-              <w:rPr>
-                <w:rFonts w:ascii="Arial" w:eastAsia="Times New Roman" w:hAnsi="Arial" w:cs="Arial"/>
-                <w:sz w:val="24"/>
-                <w:szCs w:val="24"/>
-                <w:lang w:eastAsia="pt-BR"/>
-              </w:rPr>
-              <w:t>Informe do porque a transação não ocorreu</w:t>
-            </w:r>
-          </w:p>
-        </w:tc>
-      </w:tr>
-      <w:tr>
-        <w:trPr>
-          <w:trHeight w:val="615"/>
-        </w:trPr>
-        <w:tc>
-          <w:tcPr>
-            <w:tcW w:w="5240" w:type="dxa"/>
-            <w:tcBorders>
-              <w:top w:val="nil"/>
-              <w:left w:val="single" w:sz="4" w:space="0" w:color="auto"/>
-              <w:bottom w:val="single" w:sz="4" w:space="0" w:color="auto"/>
-              <w:right w:val="single" w:sz="4" w:space="0" w:color="auto"/>
-            </w:tcBorders>
-            <w:vAlign w:val="bottom"/>
-            <w:hideMark/>
-          </w:tcPr>
-          <w:p>
-            <w:pPr>
-              <w:spacing w:after="0" w:line="240" w:lineRule="auto"/>
-              <w:rPr>
-                <w:rFonts w:ascii="Arial" w:eastAsia="Times New Roman" w:hAnsi="Arial" w:cs="Arial"/>
-                <w:sz w:val="24"/>
-                <w:szCs w:val="24"/>
-                <w:lang w:eastAsia="pt-BR"/>
-              </w:rPr>
-            </w:pPr>
-            <w:r>
-              <w:rPr>
-                <w:rFonts w:ascii="Arial" w:eastAsia="Times New Roman" w:hAnsi="Arial" w:cs="Arial"/>
-                <w:sz w:val="24"/>
-                <w:szCs w:val="24"/>
-                <w:lang w:eastAsia="pt-BR"/>
-              </w:rPr>
-              <w:t>Informar estado do material</w:t>
-            </w:r>
-          </w:p>
-        </w:tc>
-        <w:tc>
-          <w:tcPr>
-            <w:tcW w:w="1322" w:type="dxa"/>
-            <w:tcBorders>
-              <w:top w:val="nil"/>
-              <w:left w:val="nil"/>
-              <w:bottom w:val="single" w:sz="4" w:space="0" w:color="auto"/>
-              <w:right w:val="single" w:sz="4" w:space="0" w:color="auto"/>
-            </w:tcBorders>
-            <w:vAlign w:val="bottom"/>
-            <w:hideMark/>
-          </w:tcPr>
-          <w:p>
-            <w:pPr>
-              <w:spacing w:after="0" w:line="240" w:lineRule="auto"/>
-              <w:rPr>
-                <w:rFonts w:ascii="Arial" w:eastAsia="Times New Roman" w:hAnsi="Arial" w:cs="Arial"/>
-                <w:sz w:val="24"/>
-                <w:szCs w:val="24"/>
-                <w:lang w:eastAsia="pt-BR"/>
-              </w:rPr>
-            </w:pPr>
-            <w:r>
-              <w:rPr>
-                <w:rFonts w:ascii="Arial" w:eastAsia="Times New Roman" w:hAnsi="Arial" w:cs="Arial"/>
-                <w:sz w:val="24"/>
-                <w:szCs w:val="24"/>
-                <w:lang w:eastAsia="pt-BR"/>
-              </w:rPr>
-              <w:t>Disponível ou indisponível</w:t>
-            </w:r>
-          </w:p>
-        </w:tc>
-        <w:tc>
-          <w:tcPr>
-            <w:tcW w:w="914" w:type="dxa"/>
-            <w:tcBorders>
-              <w:top w:val="nil"/>
-              <w:left w:val="nil"/>
-              <w:bottom w:val="single" w:sz="4" w:space="0" w:color="auto"/>
-              <w:right w:val="single" w:sz="4" w:space="0" w:color="auto"/>
-            </w:tcBorders>
-            <w:vAlign w:val="bottom"/>
-            <w:hideMark/>
-          </w:tcPr>
-          <w:p>
-            <w:pPr>
-              <w:spacing w:after="0" w:line="240" w:lineRule="auto"/>
-              <w:rPr>
-                <w:rFonts w:ascii="Arial" w:eastAsia="Times New Roman" w:hAnsi="Arial" w:cs="Arial"/>
-                <w:sz w:val="24"/>
-                <w:szCs w:val="24"/>
-                <w:lang w:eastAsia="pt-BR"/>
-              </w:rPr>
-            </w:pPr>
-            <w:r>
-              <w:rPr>
-                <w:rFonts w:ascii="Arial" w:eastAsia="Times New Roman" w:hAnsi="Arial" w:cs="Arial"/>
-                <w:sz w:val="24"/>
-                <w:szCs w:val="24"/>
-                <w:lang w:eastAsia="pt-BR"/>
-              </w:rPr>
-              <w:t>Múltipla escolha</w:t>
-            </w:r>
-          </w:p>
-        </w:tc>
-        <w:tc>
-          <w:tcPr>
-            <w:tcW w:w="1352" w:type="dxa"/>
-            <w:tcBorders>
-              <w:top w:val="nil"/>
-              <w:left w:val="nil"/>
-              <w:bottom w:val="single" w:sz="4" w:space="0" w:color="auto"/>
-              <w:right w:val="single" w:sz="4" w:space="0" w:color="auto"/>
-            </w:tcBorders>
-            <w:vAlign w:val="bottom"/>
-            <w:hideMark/>
-          </w:tcPr>
-          <w:p>
-            <w:pPr>
-              <w:spacing w:after="0" w:line="240" w:lineRule="auto"/>
-              <w:rPr>
-                <w:rFonts w:ascii="Arial" w:eastAsia="Times New Roman" w:hAnsi="Arial" w:cs="Arial"/>
-                <w:sz w:val="24"/>
-                <w:szCs w:val="24"/>
-                <w:lang w:eastAsia="pt-BR"/>
-              </w:rPr>
-            </w:pPr>
-            <w:r>
-              <w:rPr>
-                <w:rFonts w:ascii="Arial" w:eastAsia="Times New Roman" w:hAnsi="Arial" w:cs="Arial"/>
-                <w:sz w:val="24"/>
-                <w:szCs w:val="24"/>
-                <w:lang w:eastAsia="pt-BR"/>
-              </w:rPr>
-              <w:t>Disponibilidade dos materiais</w:t>
-            </w:r>
-          </w:p>
-        </w:tc>
-      </w:tr>
-      <w:tr>
-        <w:trPr>
-          <w:trHeight w:val="615"/>
-        </w:trPr>
-        <w:tc>
-          <w:tcPr>
-            <w:tcW w:w="5240" w:type="dxa"/>
-            <w:tcBorders>
-              <w:top w:val="nil"/>
-              <w:left w:val="single" w:sz="4" w:space="0" w:color="auto"/>
-              <w:bottom w:val="single" w:sz="4" w:space="0" w:color="auto"/>
-              <w:right w:val="single" w:sz="4" w:space="0" w:color="auto"/>
-            </w:tcBorders>
-            <w:vAlign w:val="bottom"/>
-            <w:hideMark/>
-          </w:tcPr>
-          <w:p>
-            <w:pPr>
-              <w:spacing w:after="0" w:line="240" w:lineRule="auto"/>
-              <w:rPr>
-                <w:rFonts w:ascii="Arial" w:eastAsia="Times New Roman" w:hAnsi="Arial" w:cs="Arial"/>
-                <w:sz w:val="24"/>
-                <w:szCs w:val="24"/>
-                <w:lang w:eastAsia="pt-BR"/>
-              </w:rPr>
-            </w:pPr>
-            <w:r>
-              <w:rPr>
-                <w:rFonts w:ascii="Arial" w:eastAsia="Times New Roman" w:hAnsi="Arial" w:cs="Arial"/>
-                <w:sz w:val="24"/>
-                <w:szCs w:val="24"/>
-                <w:lang w:eastAsia="pt-BR"/>
-              </w:rPr>
-              <w:t>Informar estado da demanda por material</w:t>
-            </w:r>
-          </w:p>
-        </w:tc>
-        <w:tc>
-          <w:tcPr>
-            <w:tcW w:w="1322" w:type="dxa"/>
-            <w:tcBorders>
-              <w:top w:val="nil"/>
-              <w:left w:val="nil"/>
-              <w:bottom w:val="single" w:sz="4" w:space="0" w:color="auto"/>
-              <w:right w:val="single" w:sz="4" w:space="0" w:color="auto"/>
-            </w:tcBorders>
-            <w:vAlign w:val="bottom"/>
-            <w:hideMark/>
-          </w:tcPr>
-          <w:p>
-            <w:pPr>
-              <w:spacing w:after="0" w:line="240" w:lineRule="auto"/>
-              <w:rPr>
-                <w:rFonts w:ascii="Arial" w:eastAsia="Times New Roman" w:hAnsi="Arial" w:cs="Arial"/>
-                <w:sz w:val="24"/>
-                <w:szCs w:val="24"/>
-                <w:lang w:eastAsia="pt-BR"/>
-              </w:rPr>
-            </w:pPr>
-            <w:r>
-              <w:rPr>
-                <w:rFonts w:ascii="Arial" w:eastAsia="Times New Roman" w:hAnsi="Arial" w:cs="Arial"/>
-                <w:sz w:val="24"/>
-                <w:szCs w:val="24"/>
-                <w:lang w:eastAsia="pt-BR"/>
-              </w:rPr>
-              <w:t>Não atendida ou atendida</w:t>
-            </w:r>
-          </w:p>
-        </w:tc>
-        <w:tc>
-          <w:tcPr>
-            <w:tcW w:w="914" w:type="dxa"/>
-            <w:tcBorders>
-              <w:top w:val="nil"/>
-              <w:left w:val="nil"/>
-              <w:bottom w:val="single" w:sz="4" w:space="0" w:color="auto"/>
-              <w:right w:val="single" w:sz="4" w:space="0" w:color="auto"/>
-            </w:tcBorders>
-            <w:vAlign w:val="bottom"/>
-            <w:hideMark/>
-          </w:tcPr>
-          <w:p>
-            <w:pPr>
-              <w:spacing w:after="0" w:line="240" w:lineRule="auto"/>
-              <w:rPr>
-                <w:rFonts w:ascii="Arial" w:eastAsia="Times New Roman" w:hAnsi="Arial" w:cs="Arial"/>
-                <w:sz w:val="24"/>
-                <w:szCs w:val="24"/>
-                <w:lang w:eastAsia="pt-BR"/>
-              </w:rPr>
-            </w:pPr>
-            <w:r>
-              <w:rPr>
-                <w:rFonts w:ascii="Arial" w:eastAsia="Times New Roman" w:hAnsi="Arial" w:cs="Arial"/>
-                <w:sz w:val="24"/>
-                <w:szCs w:val="24"/>
-                <w:lang w:eastAsia="pt-BR"/>
-              </w:rPr>
-              <w:t>Múltipla escolha</w:t>
-            </w:r>
-          </w:p>
-        </w:tc>
-        <w:tc>
-          <w:tcPr>
-            <w:tcW w:w="1352" w:type="dxa"/>
-            <w:tcBorders>
-              <w:top w:val="nil"/>
-              <w:left w:val="nil"/>
-              <w:bottom w:val="single" w:sz="4" w:space="0" w:color="auto"/>
-              <w:right w:val="single" w:sz="4" w:space="0" w:color="auto"/>
-            </w:tcBorders>
-            <w:vAlign w:val="bottom"/>
-            <w:hideMark/>
-          </w:tcPr>
-          <w:p>
-            <w:pPr>
-              <w:spacing w:after="0" w:line="240" w:lineRule="auto"/>
-              <w:rPr>
-                <w:rFonts w:ascii="Arial" w:eastAsia="Times New Roman" w:hAnsi="Arial" w:cs="Arial"/>
-                <w:sz w:val="24"/>
-                <w:szCs w:val="24"/>
-                <w:lang w:eastAsia="pt-BR"/>
-              </w:rPr>
-            </w:pPr>
-            <w:r>
-              <w:rPr>
-                <w:rFonts w:ascii="Arial" w:eastAsia="Times New Roman" w:hAnsi="Arial" w:cs="Arial"/>
-                <w:sz w:val="24"/>
-                <w:szCs w:val="24"/>
-                <w:lang w:eastAsia="pt-BR"/>
-              </w:rPr>
-              <w:t>Atendimento das demandas</w:t>
-            </w:r>
-          </w:p>
-        </w:tc>
-      </w:tr>
-      <w:tr>
-        <w:trPr>
-          <w:trHeight w:val="615"/>
-        </w:trPr>
-        <w:tc>
-          <w:tcPr>
-            <w:tcW w:w="5240" w:type="dxa"/>
-            <w:tcBorders>
-              <w:top w:val="nil"/>
-              <w:left w:val="single" w:sz="4" w:space="0" w:color="auto"/>
-              <w:bottom w:val="single" w:sz="4" w:space="0" w:color="auto"/>
-              <w:right w:val="single" w:sz="4" w:space="0" w:color="auto"/>
-            </w:tcBorders>
-            <w:vAlign w:val="bottom"/>
-            <w:hideMark/>
-          </w:tcPr>
-          <w:p>
-            <w:pPr>
-              <w:spacing w:after="0" w:line="240" w:lineRule="auto"/>
-              <w:rPr>
-                <w:rFonts w:ascii="Arial" w:eastAsia="Times New Roman" w:hAnsi="Arial" w:cs="Arial"/>
-                <w:sz w:val="24"/>
-                <w:szCs w:val="24"/>
-                <w:lang w:eastAsia="pt-BR"/>
-              </w:rPr>
-            </w:pPr>
-            <w:r>
-              <w:rPr>
-                <w:rFonts w:ascii="Arial" w:eastAsia="Times New Roman" w:hAnsi="Arial" w:cs="Arial"/>
-                <w:sz w:val="24"/>
-                <w:szCs w:val="24"/>
-                <w:lang w:eastAsia="pt-BR"/>
-              </w:rPr>
-              <w:t>Informar data da realização da doação</w:t>
-            </w:r>
-          </w:p>
-        </w:tc>
-        <w:tc>
-          <w:tcPr>
-            <w:tcW w:w="1322" w:type="dxa"/>
-            <w:tcBorders>
-              <w:top w:val="nil"/>
-              <w:left w:val="nil"/>
-              <w:bottom w:val="single" w:sz="4" w:space="0" w:color="auto"/>
-              <w:right w:val="single" w:sz="4" w:space="0" w:color="auto"/>
-            </w:tcBorders>
-            <w:vAlign w:val="bottom"/>
-            <w:hideMark/>
-          </w:tcPr>
-          <w:p>
-            <w:pPr>
-              <w:spacing w:after="0" w:line="240" w:lineRule="auto"/>
-              <w:rPr>
-                <w:rFonts w:ascii="Arial" w:eastAsia="Times New Roman" w:hAnsi="Arial" w:cs="Arial"/>
-                <w:sz w:val="24"/>
-                <w:szCs w:val="24"/>
-                <w:lang w:eastAsia="pt-BR"/>
-              </w:rPr>
-            </w:pPr>
-            <w:r>
-              <w:rPr>
-                <w:rFonts w:ascii="Arial" w:eastAsia="Times New Roman" w:hAnsi="Arial" w:cs="Arial"/>
-                <w:sz w:val="24"/>
-                <w:szCs w:val="24"/>
-                <w:lang w:eastAsia="pt-BR"/>
-              </w:rPr>
-              <w:t>Data</w:t>
-            </w:r>
-          </w:p>
-        </w:tc>
-        <w:tc>
-          <w:tcPr>
-            <w:tcW w:w="914" w:type="dxa"/>
-            <w:tcBorders>
-              <w:top w:val="nil"/>
-              <w:left w:val="nil"/>
-              <w:bottom w:val="single" w:sz="4" w:space="0" w:color="auto"/>
-              <w:right w:val="single" w:sz="4" w:space="0" w:color="auto"/>
-            </w:tcBorders>
-            <w:vAlign w:val="bottom"/>
-            <w:hideMark/>
-          </w:tcPr>
-          <w:p>
-            <w:pPr>
-              <w:spacing w:after="0" w:line="240" w:lineRule="auto"/>
-              <w:rPr>
-                <w:rFonts w:ascii="Arial" w:eastAsia="Times New Roman" w:hAnsi="Arial" w:cs="Arial"/>
-                <w:sz w:val="24"/>
-                <w:szCs w:val="24"/>
-                <w:lang w:eastAsia="pt-BR"/>
-              </w:rPr>
-            </w:pPr>
-            <w:r>
-              <w:rPr>
-                <w:rFonts w:ascii="Arial" w:eastAsia="Times New Roman" w:hAnsi="Arial" w:cs="Arial"/>
-                <w:sz w:val="24"/>
-                <w:szCs w:val="24"/>
-                <w:lang w:eastAsia="pt-BR"/>
-              </w:rPr>
-              <w:t>Campo de texto</w:t>
-            </w:r>
-          </w:p>
-        </w:tc>
-        <w:tc>
-          <w:tcPr>
-            <w:tcW w:w="1352" w:type="dxa"/>
-            <w:tcBorders>
-              <w:top w:val="nil"/>
-              <w:left w:val="nil"/>
-              <w:bottom w:val="single" w:sz="4" w:space="0" w:color="auto"/>
-              <w:right w:val="single" w:sz="4" w:space="0" w:color="auto"/>
-            </w:tcBorders>
-            <w:vAlign w:val="bottom"/>
-            <w:hideMark/>
-          </w:tcPr>
-          <w:p>
-            <w:pPr>
-              <w:spacing w:after="0" w:line="240" w:lineRule="auto"/>
-              <w:rPr>
-                <w:rFonts w:ascii="Arial" w:eastAsia="Times New Roman" w:hAnsi="Arial" w:cs="Arial"/>
-                <w:sz w:val="24"/>
-                <w:szCs w:val="24"/>
-                <w:lang w:eastAsia="pt-BR"/>
-              </w:rPr>
-            </w:pPr>
-            <w:r>
-              <w:rPr>
-                <w:rFonts w:ascii="Arial" w:eastAsia="Times New Roman" w:hAnsi="Arial" w:cs="Arial"/>
-                <w:sz w:val="24"/>
-                <w:szCs w:val="24"/>
-                <w:lang w:eastAsia="pt-BR"/>
-              </w:rPr>
-              <w:t>Data do encontro realizado</w:t>
             </w:r>
           </w:p>
         </w:tc>
@@ -11352,17 +10462,17 @@
     <w:p/>
     <w:tbl>
       <w:tblPr>
-        <w:tblW w:w="11058" w:type="dxa"/>
+        <w:tblW w:w="10633" w:type="dxa"/>
         <w:tblInd w:w="-857" w:type="dxa"/>
         <w:tblLook w:val="04A0" w:firstRow="1" w:lastRow="0" w:firstColumn="1" w:lastColumn="0" w:noHBand="0" w:noVBand="1"/>
       </w:tblPr>
       <w:tblGrid>
-        <w:gridCol w:w="1705"/>
-        <w:gridCol w:w="1586"/>
-        <w:gridCol w:w="1710"/>
-        <w:gridCol w:w="3381"/>
-        <w:gridCol w:w="1459"/>
-        <w:gridCol w:w="1217"/>
+        <w:gridCol w:w="1561"/>
+        <w:gridCol w:w="1559"/>
+        <w:gridCol w:w="1418"/>
+        <w:gridCol w:w="3402"/>
+        <w:gridCol w:w="1276"/>
+        <w:gridCol w:w="1417"/>
       </w:tblGrid>
       <w:tr>
         <w:trPr>
@@ -11370,7 +10480,7 @@
         </w:trPr>
         <w:tc>
           <w:tcPr>
-            <w:tcW w:w="1705" w:type="dxa"/>
+            <w:tcW w:w="1561" w:type="dxa"/>
             <w:tcBorders>
               <w:top w:val="single" w:sz="4" w:space="0" w:color="000000"/>
               <w:left w:val="single" w:sz="4" w:space="0" w:color="000000"/>
@@ -11404,7 +10514,7 @@
         </w:tc>
         <w:tc>
           <w:tcPr>
-            <w:tcW w:w="1586" w:type="dxa"/>
+            <w:tcW w:w="1559" w:type="dxa"/>
             <w:tcBorders>
               <w:top w:val="single" w:sz="4" w:space="0" w:color="000000"/>
               <w:left w:val="single" w:sz="4" w:space="0" w:color="000000"/>
@@ -11437,7 +10547,7 @@
         </w:tc>
         <w:tc>
           <w:tcPr>
-            <w:tcW w:w="1710" w:type="dxa"/>
+            <w:tcW w:w="1418" w:type="dxa"/>
             <w:tcBorders>
               <w:top w:val="single" w:sz="4" w:space="0" w:color="000000"/>
               <w:left w:val="single" w:sz="4" w:space="0" w:color="000000"/>
@@ -11470,7 +10580,7 @@
         </w:tc>
         <w:tc>
           <w:tcPr>
-            <w:tcW w:w="3381" w:type="dxa"/>
+            <w:tcW w:w="3402" w:type="dxa"/>
             <w:tcBorders>
               <w:top w:val="single" w:sz="4" w:space="0" w:color="000000"/>
               <w:left w:val="single" w:sz="4" w:space="0" w:color="000000"/>
@@ -11503,7 +10613,7 @@
         </w:tc>
         <w:tc>
           <w:tcPr>
-            <w:tcW w:w="1459" w:type="dxa"/>
+            <w:tcW w:w="1276" w:type="dxa"/>
             <w:tcBorders>
               <w:top w:val="single" w:sz="4" w:space="0" w:color="000000"/>
               <w:left w:val="single" w:sz="4" w:space="0" w:color="000000"/>
@@ -11536,7 +10646,7 @@
         </w:tc>
         <w:tc>
           <w:tcPr>
-            <w:tcW w:w="1217" w:type="dxa"/>
+            <w:tcW w:w="1417" w:type="dxa"/>
             <w:tcBorders>
               <w:top w:val="single" w:sz="4" w:space="0" w:color="000000"/>
               <w:left w:val="single" w:sz="4" w:space="0" w:color="000000"/>
@@ -11571,7 +10681,7 @@
       <w:tr>
         <w:tc>
           <w:tcPr>
-            <w:tcW w:w="1705" w:type="dxa"/>
+            <w:tcW w:w="1561" w:type="dxa"/>
             <w:tcBorders>
               <w:top w:val="single" w:sz="4" w:space="0" w:color="000000"/>
               <w:left w:val="single" w:sz="4" w:space="0" w:color="000000"/>
@@ -11623,7 +10733,7 @@
         </w:tc>
         <w:tc>
           <w:tcPr>
-            <w:tcW w:w="1586" w:type="dxa"/>
+            <w:tcW w:w="1559" w:type="dxa"/>
             <w:tcBorders>
               <w:top w:val="single" w:sz="4" w:space="0" w:color="000000"/>
               <w:left w:val="single" w:sz="4" w:space="0" w:color="000000"/>
@@ -11655,7 +10765,7 @@
         </w:tc>
         <w:tc>
           <w:tcPr>
-            <w:tcW w:w="1710" w:type="dxa"/>
+            <w:tcW w:w="1418" w:type="dxa"/>
             <w:tcBorders>
               <w:top w:val="single" w:sz="4" w:space="0" w:color="000000"/>
               <w:left w:val="single" w:sz="4" w:space="0" w:color="000000"/>
@@ -11687,7 +10797,7 @@
         </w:tc>
         <w:tc>
           <w:tcPr>
-            <w:tcW w:w="3381" w:type="dxa"/>
+            <w:tcW w:w="3402" w:type="dxa"/>
             <w:tcBorders>
               <w:top w:val="single" w:sz="4" w:space="0" w:color="000000"/>
               <w:left w:val="single" w:sz="4" w:space="0" w:color="000000"/>
@@ -11789,7 +10899,7 @@
         </w:tc>
         <w:tc>
           <w:tcPr>
-            <w:tcW w:w="1459" w:type="dxa"/>
+            <w:tcW w:w="1276" w:type="dxa"/>
             <w:tcBorders>
               <w:top w:val="single" w:sz="4" w:space="0" w:color="000000"/>
               <w:left w:val="single" w:sz="4" w:space="0" w:color="000000"/>
@@ -11821,7 +10931,7 @@
         </w:tc>
         <w:tc>
           <w:tcPr>
-            <w:tcW w:w="1217" w:type="dxa"/>
+            <w:tcW w:w="1417" w:type="dxa"/>
             <w:tcBorders>
               <w:top w:val="single" w:sz="4" w:space="0" w:color="000000"/>
               <w:left w:val="single" w:sz="4" w:space="0" w:color="000000"/>
@@ -11855,7 +10965,7 @@
       <w:tr>
         <w:tc>
           <w:tcPr>
-            <w:tcW w:w="1705" w:type="dxa"/>
+            <w:tcW w:w="1561" w:type="dxa"/>
             <w:tcBorders>
               <w:top w:val="single" w:sz="4" w:space="0" w:color="000000"/>
               <w:left w:val="single" w:sz="4" w:space="0" w:color="000000"/>
@@ -11897,7 +11007,7 @@
         </w:tc>
         <w:tc>
           <w:tcPr>
-            <w:tcW w:w="1586" w:type="dxa"/>
+            <w:tcW w:w="1559" w:type="dxa"/>
             <w:tcBorders>
               <w:top w:val="single" w:sz="4" w:space="0" w:color="000000"/>
               <w:left w:val="single" w:sz="4" w:space="0" w:color="000000"/>
@@ -11929,7 +11039,7 @@
         </w:tc>
         <w:tc>
           <w:tcPr>
-            <w:tcW w:w="1710" w:type="dxa"/>
+            <w:tcW w:w="1418" w:type="dxa"/>
             <w:tcBorders>
               <w:top w:val="single" w:sz="4" w:space="0" w:color="000000"/>
               <w:left w:val="single" w:sz="4" w:space="0" w:color="000000"/>
@@ -11961,7 +11071,7 @@
         </w:tc>
         <w:tc>
           <w:tcPr>
-            <w:tcW w:w="3381" w:type="dxa"/>
+            <w:tcW w:w="3402" w:type="dxa"/>
             <w:tcBorders>
               <w:top w:val="single" w:sz="4" w:space="0" w:color="000000"/>
               <w:left w:val="single" w:sz="4" w:space="0" w:color="000000"/>
@@ -12052,7 +11162,7 @@
         </w:tc>
         <w:tc>
           <w:tcPr>
-            <w:tcW w:w="1459" w:type="dxa"/>
+            <w:tcW w:w="1276" w:type="dxa"/>
             <w:tcBorders>
               <w:top w:val="single" w:sz="4" w:space="0" w:color="000000"/>
               <w:left w:val="single" w:sz="4" w:space="0" w:color="000000"/>
@@ -12084,7 +11194,7 @@
         </w:tc>
         <w:tc>
           <w:tcPr>
-            <w:tcW w:w="1217" w:type="dxa"/>
+            <w:tcW w:w="1417" w:type="dxa"/>
             <w:tcBorders>
               <w:top w:val="single" w:sz="4" w:space="0" w:color="000000"/>
               <w:left w:val="single" w:sz="4" w:space="0" w:color="000000"/>
@@ -12121,7 +11231,7 @@
         </w:trPr>
         <w:tc>
           <w:tcPr>
-            <w:tcW w:w="1705" w:type="dxa"/>
+            <w:tcW w:w="1561" w:type="dxa"/>
             <w:tcBorders>
               <w:top w:val="single" w:sz="4" w:space="0" w:color="000000"/>
               <w:left w:val="single" w:sz="4" w:space="0" w:color="000000"/>
@@ -12170,7 +11280,7 @@
         </w:tc>
         <w:tc>
           <w:tcPr>
-            <w:tcW w:w="1586" w:type="dxa"/>
+            <w:tcW w:w="1559" w:type="dxa"/>
             <w:tcBorders>
               <w:top w:val="single" w:sz="4" w:space="0" w:color="000000"/>
               <w:left w:val="single" w:sz="4" w:space="0" w:color="000000"/>
@@ -12201,7 +11311,7 @@
         </w:tc>
         <w:tc>
           <w:tcPr>
-            <w:tcW w:w="1710" w:type="dxa"/>
+            <w:tcW w:w="1418" w:type="dxa"/>
             <w:tcBorders>
               <w:top w:val="single" w:sz="4" w:space="0" w:color="000000"/>
               <w:left w:val="single" w:sz="4" w:space="0" w:color="000000"/>
@@ -12232,7 +11342,7 @@
         </w:tc>
         <w:tc>
           <w:tcPr>
-            <w:tcW w:w="3381" w:type="dxa"/>
+            <w:tcW w:w="3402" w:type="dxa"/>
             <w:tcBorders>
               <w:top w:val="single" w:sz="4" w:space="0" w:color="000000"/>
               <w:left w:val="single" w:sz="4" w:space="0" w:color="000000"/>
@@ -12307,7 +11417,7 @@
         </w:tc>
         <w:tc>
           <w:tcPr>
-            <w:tcW w:w="1459" w:type="dxa"/>
+            <w:tcW w:w="1276" w:type="dxa"/>
             <w:tcBorders>
               <w:top w:val="single" w:sz="4" w:space="0" w:color="000000"/>
               <w:left w:val="single" w:sz="4" w:space="0" w:color="000000"/>
@@ -12338,7 +11448,7 @@
         </w:tc>
         <w:tc>
           <w:tcPr>
-            <w:tcW w:w="1217" w:type="dxa"/>
+            <w:tcW w:w="1417" w:type="dxa"/>
             <w:tcBorders>
               <w:top w:val="single" w:sz="4" w:space="0" w:color="000000"/>
               <w:left w:val="single" w:sz="4" w:space="0" w:color="000000"/>
@@ -12371,7 +11481,7 @@
       <w:tr>
         <w:tc>
           <w:tcPr>
-            <w:tcW w:w="1705" w:type="dxa"/>
+            <w:tcW w:w="1561" w:type="dxa"/>
             <w:tcBorders>
               <w:top w:val="single" w:sz="4" w:space="0" w:color="000000"/>
               <w:left w:val="single" w:sz="4" w:space="0" w:color="000000"/>
@@ -12402,7 +11512,7 @@
         </w:tc>
         <w:tc>
           <w:tcPr>
-            <w:tcW w:w="1586" w:type="dxa"/>
+            <w:tcW w:w="1559" w:type="dxa"/>
             <w:tcBorders>
               <w:top w:val="single" w:sz="4" w:space="0" w:color="000000"/>
               <w:left w:val="single" w:sz="4" w:space="0" w:color="000000"/>
@@ -12434,7 +11544,7 @@
         </w:tc>
         <w:tc>
           <w:tcPr>
-            <w:tcW w:w="1710" w:type="dxa"/>
+            <w:tcW w:w="1418" w:type="dxa"/>
             <w:tcBorders>
               <w:top w:val="single" w:sz="4" w:space="0" w:color="000000"/>
               <w:left w:val="single" w:sz="4" w:space="0" w:color="000000"/>
@@ -12465,7 +11575,7 @@
         </w:tc>
         <w:tc>
           <w:tcPr>
-            <w:tcW w:w="3381" w:type="dxa"/>
+            <w:tcW w:w="3402" w:type="dxa"/>
             <w:tcBorders>
               <w:top w:val="single" w:sz="4" w:space="0" w:color="000000"/>
               <w:left w:val="single" w:sz="4" w:space="0" w:color="000000"/>
@@ -12565,7 +11675,7 @@
         </w:tc>
         <w:tc>
           <w:tcPr>
-            <w:tcW w:w="1459" w:type="dxa"/>
+            <w:tcW w:w="1276" w:type="dxa"/>
             <w:tcBorders>
               <w:top w:val="single" w:sz="4" w:space="0" w:color="000000"/>
               <w:left w:val="single" w:sz="4" w:space="0" w:color="000000"/>
@@ -12607,7 +11717,7 @@
         </w:tc>
         <w:tc>
           <w:tcPr>
-            <w:tcW w:w="1217" w:type="dxa"/>
+            <w:tcW w:w="1417" w:type="dxa"/>
             <w:tcBorders>
               <w:top w:val="single" w:sz="4" w:space="0" w:color="000000"/>
               <w:left w:val="single" w:sz="4" w:space="0" w:color="000000"/>
@@ -12640,7 +11750,7 @@
       <w:tr>
         <w:tc>
           <w:tcPr>
-            <w:tcW w:w="1705" w:type="dxa"/>
+            <w:tcW w:w="1561" w:type="dxa"/>
             <w:tcBorders>
               <w:top w:val="single" w:sz="4" w:space="0" w:color="000000"/>
               <w:left w:val="single" w:sz="4" w:space="0" w:color="000000"/>
@@ -12652,35 +11762,25 @@
           <w:p>
             <w:pPr>
               <w:rPr>
-                <w:rFonts w:ascii="Arial" w:hAnsi="Arial" w:cs="Arial"/>
                 <w:sz w:val="20"/>
                 <w:szCs w:val="20"/>
                 <w:lang w:eastAsia="pt-BR"/>
               </w:rPr>
             </w:pPr>
-          </w:p>
-          <w:p>
-            <w:pPr>
-              <w:rPr>
+            <w:r>
+              <w:rPr>
+                <w:rFonts w:ascii="Arial" w:hAnsi="Arial" w:cs="Arial"/>
                 <w:sz w:val="20"/>
                 <w:szCs w:val="20"/>
                 <w:lang w:eastAsia="pt-BR"/>
               </w:rPr>
-            </w:pPr>
-            <w:r>
-              <w:rPr>
-                <w:rFonts w:ascii="Arial" w:hAnsi="Arial" w:cs="Arial"/>
-                <w:sz w:val="20"/>
-                <w:szCs w:val="20"/>
-                <w:lang w:eastAsia="pt-BR"/>
-              </w:rPr>
               <w:t>Porcentagem das doações concluídas em relação à quantidade de materiais para doação cadastradas</w:t>
             </w:r>
           </w:p>
         </w:tc>
         <w:tc>
           <w:tcPr>
-            <w:tcW w:w="1586" w:type="dxa"/>
+            <w:tcW w:w="1559" w:type="dxa"/>
             <w:tcBorders>
               <w:top w:val="single" w:sz="4" w:space="0" w:color="000000"/>
               <w:left w:val="single" w:sz="4" w:space="0" w:color="000000"/>
@@ -12692,35 +11792,25 @@
           <w:p>
             <w:pPr>
               <w:rPr>
-                <w:rFonts w:ascii="Arial" w:hAnsi="Arial" w:cs="Arial"/>
                 <w:sz w:val="20"/>
                 <w:szCs w:val="20"/>
                 <w:lang w:eastAsia="pt-BR"/>
               </w:rPr>
             </w:pPr>
-          </w:p>
-          <w:p>
-            <w:pPr>
-              <w:rPr>
+            <w:r>
+              <w:rPr>
+                <w:rFonts w:ascii="Arial" w:hAnsi="Arial" w:cs="Arial"/>
                 <w:sz w:val="20"/>
                 <w:szCs w:val="20"/>
                 <w:lang w:eastAsia="pt-BR"/>
               </w:rPr>
-            </w:pPr>
-            <w:r>
-              <w:rPr>
-                <w:rFonts w:ascii="Arial" w:hAnsi="Arial" w:cs="Arial"/>
-                <w:sz w:val="20"/>
-                <w:szCs w:val="20"/>
-                <w:lang w:eastAsia="pt-BR"/>
-              </w:rPr>
               <w:t>Avaliar quantitativamente a efetividade da aplicação no atendimento das demandas</w:t>
             </w:r>
           </w:p>
         </w:tc>
         <w:tc>
           <w:tcPr>
-            <w:tcW w:w="1710" w:type="dxa"/>
+            <w:tcW w:w="1418" w:type="dxa"/>
             <w:tcBorders>
               <w:top w:val="single" w:sz="4" w:space="0" w:color="000000"/>
               <w:left w:val="single" w:sz="4" w:space="0" w:color="000000"/>
@@ -12732,35 +11822,25 @@
           <w:p>
             <w:pPr>
               <w:rPr>
-                <w:rFonts w:ascii="Arial" w:hAnsi="Arial" w:cs="Arial"/>
                 <w:sz w:val="20"/>
                 <w:szCs w:val="20"/>
                 <w:lang w:eastAsia="pt-BR"/>
               </w:rPr>
             </w:pPr>
-          </w:p>
-          <w:p>
-            <w:pPr>
-              <w:rPr>
+            <w:r>
+              <w:rPr>
+                <w:rFonts w:ascii="Arial" w:hAnsi="Arial" w:cs="Arial"/>
                 <w:sz w:val="20"/>
                 <w:szCs w:val="20"/>
                 <w:lang w:eastAsia="pt-BR"/>
               </w:rPr>
-            </w:pPr>
-            <w:r>
-              <w:rPr>
-                <w:rFonts w:ascii="Arial" w:hAnsi="Arial" w:cs="Arial"/>
-                <w:sz w:val="20"/>
-                <w:szCs w:val="20"/>
-                <w:lang w:eastAsia="pt-BR"/>
-              </w:rPr>
               <w:t>Mede a relação entre a quantidade de materiais cadastrados doados com sucesso e o número de materiais cadastrados</w:t>
             </w:r>
           </w:p>
         </w:tc>
         <w:tc>
           <w:tcPr>
-            <w:tcW w:w="3381" w:type="dxa"/>
+            <w:tcW w:w="3402" w:type="dxa"/>
             <w:tcBorders>
               <w:top w:val="single" w:sz="4" w:space="0" w:color="000000"/>
               <w:left w:val="single" w:sz="4" w:space="0" w:color="000000"/>
@@ -12875,7 +11955,7 @@
         </w:tc>
         <w:tc>
           <w:tcPr>
-            <w:tcW w:w="1459" w:type="dxa"/>
+            <w:tcW w:w="1276" w:type="dxa"/>
             <w:tcBorders>
               <w:top w:val="single" w:sz="4" w:space="0" w:color="000000"/>
               <w:left w:val="single" w:sz="4" w:space="0" w:color="000000"/>
@@ -12887,35 +11967,25 @@
           <w:p>
             <w:pPr>
               <w:rPr>
-                <w:rFonts w:ascii="Arial" w:hAnsi="Arial" w:cs="Arial"/>
                 <w:sz w:val="20"/>
                 <w:szCs w:val="20"/>
                 <w:lang w:eastAsia="pt-BR"/>
               </w:rPr>
             </w:pPr>
-          </w:p>
-          <w:p>
-            <w:pPr>
-              <w:rPr>
+            <w:r>
+              <w:rPr>
+                <w:rFonts w:ascii="Arial" w:hAnsi="Arial" w:cs="Arial"/>
                 <w:sz w:val="20"/>
                 <w:szCs w:val="20"/>
                 <w:lang w:eastAsia="pt-BR"/>
               </w:rPr>
-            </w:pPr>
-            <w:r>
-              <w:rPr>
-                <w:rFonts w:ascii="Arial" w:hAnsi="Arial" w:cs="Arial"/>
-                <w:sz w:val="20"/>
-                <w:szCs w:val="20"/>
-                <w:lang w:eastAsia="pt-BR"/>
-              </w:rPr>
               <w:t>Tabela materiais</w:t>
             </w:r>
           </w:p>
         </w:tc>
         <w:tc>
           <w:tcPr>
-            <w:tcW w:w="1217" w:type="dxa"/>
+            <w:tcW w:w="1417" w:type="dxa"/>
             <w:tcBorders>
               <w:top w:val="single" w:sz="4" w:space="0" w:color="000000"/>
               <w:left w:val="single" w:sz="4" w:space="0" w:color="000000"/>
@@ -12927,16 +11997,6 @@
           <w:p>
             <w:pPr>
               <w:rPr>
-                <w:rFonts w:ascii="Arial" w:hAnsi="Arial" w:cs="Arial"/>
-                <w:sz w:val="20"/>
-                <w:szCs w:val="20"/>
-                <w:lang w:eastAsia="pt-BR"/>
-              </w:rPr>
-            </w:pPr>
-          </w:p>
-          <w:p>
-            <w:pPr>
-              <w:rPr>
                 <w:sz w:val="20"/>
                 <w:szCs w:val="20"/>
                 <w:lang w:eastAsia="pt-BR"/>
@@ -12965,7 +12025,7 @@
       <w:tr>
         <w:tc>
           <w:tcPr>
-            <w:tcW w:w="1705" w:type="dxa"/>
+            <w:tcW w:w="1561" w:type="dxa"/>
             <w:tcBorders>
               <w:left w:val="single" w:sz="4" w:space="0" w:color="000000"/>
               <w:bottom w:val="single" w:sz="4" w:space="0" w:color="000000"/>
@@ -12996,30 +12056,21 @@
                 <w:sz w:val="20"/>
                 <w:szCs w:val="20"/>
               </w:rPr>
-              <w:t xml:space="preserve">Porcentagem de materiais que </w:t>
-            </w:r>
-            <w:r>
-              <w:rPr>
-                <w:rFonts w:ascii="Arial" w:hAnsi="Arial"/>
+              <w:t>Porcentagem de materiais que retornaram para a plataforma após serem doados</w:t>
+            </w:r>
+          </w:p>
+          <w:p>
+            <w:pPr>
+              <w:rPr>
                 <w:sz w:val="20"/>
                 <w:szCs w:val="20"/>
               </w:rPr>
-              <w:lastRenderedPageBreak/>
-              <w:t>retornaram para a plataforma após serem doados</w:t>
-            </w:r>
-          </w:p>
-          <w:p>
-            <w:pPr>
-              <w:rPr>
-                <w:sz w:val="20"/>
-                <w:szCs w:val="20"/>
-              </w:rPr>
-            </w:pPr>
-          </w:p>
-        </w:tc>
-        <w:tc>
-          <w:tcPr>
-            <w:tcW w:w="1586" w:type="dxa"/>
+            </w:pPr>
+          </w:p>
+        </w:tc>
+        <w:tc>
+          <w:tcPr>
+            <w:tcW w:w="1559" w:type="dxa"/>
             <w:tcBorders>
               <w:left w:val="single" w:sz="4" w:space="0" w:color="000000"/>
               <w:bottom w:val="single" w:sz="4" w:space="0" w:color="000000"/>
@@ -13049,22 +12100,13 @@
                 <w:sz w:val="20"/>
                 <w:szCs w:val="20"/>
               </w:rPr>
-              <w:t xml:space="preserve">Avaliar quantas doações </w:t>
-            </w:r>
-            <w:r>
-              <w:rPr>
-                <w:rFonts w:ascii="Arial" w:hAnsi="Arial"/>
-                <w:sz w:val="20"/>
-                <w:szCs w:val="20"/>
-              </w:rPr>
-              <w:lastRenderedPageBreak/>
-              <w:t>retornaram para a plataforma por motivos variados</w:t>
-            </w:r>
-          </w:p>
-        </w:tc>
-        <w:tc>
-          <w:tcPr>
-            <w:tcW w:w="1710" w:type="dxa"/>
+              <w:t>Avaliar quantas doações retornaram para a plataforma por motivos variados</w:t>
+            </w:r>
+          </w:p>
+        </w:tc>
+        <w:tc>
+          <w:tcPr>
+            <w:tcW w:w="1418" w:type="dxa"/>
             <w:tcBorders>
               <w:left w:val="single" w:sz="4" w:space="0" w:color="000000"/>
               <w:bottom w:val="single" w:sz="4" w:space="0" w:color="000000"/>
@@ -13094,14 +12136,13 @@
                 <w:sz w:val="20"/>
                 <w:szCs w:val="20"/>
               </w:rPr>
-              <w:lastRenderedPageBreak/>
               <w:t>Quantifica o número de doações que retornaram para poder analisar os problemas e reduzir a porcentagem</w:t>
             </w:r>
           </w:p>
         </w:tc>
         <w:tc>
           <w:tcPr>
-            <w:tcW w:w="3381" w:type="dxa"/>
+            <w:tcW w:w="3402" w:type="dxa"/>
             <w:tcBorders>
               <w:left w:val="single" w:sz="4" w:space="0" w:color="000000"/>
               <w:bottom w:val="single" w:sz="4" w:space="0" w:color="000000"/>
@@ -13189,7 +12230,7 @@
         </w:tc>
         <w:tc>
           <w:tcPr>
-            <w:tcW w:w="1459" w:type="dxa"/>
+            <w:tcW w:w="1276" w:type="dxa"/>
             <w:tcBorders>
               <w:left w:val="single" w:sz="4" w:space="0" w:color="000000"/>
               <w:bottom w:val="single" w:sz="4" w:space="0" w:color="000000"/>
@@ -13219,14 +12260,13 @@
                 <w:sz w:val="20"/>
                 <w:szCs w:val="20"/>
               </w:rPr>
-              <w:lastRenderedPageBreak/>
               <w:t>Tabela doações</w:t>
             </w:r>
           </w:p>
         </w:tc>
         <w:tc>
           <w:tcPr>
-            <w:tcW w:w="1217" w:type="dxa"/>
+            <w:tcW w:w="1417" w:type="dxa"/>
             <w:tcBorders>
               <w:left w:val="single" w:sz="4" w:space="0" w:color="000000"/>
               <w:bottom w:val="single" w:sz="4" w:space="0" w:color="000000"/>
@@ -13274,7 +12314,7 @@
         <w:pStyle w:val="Ttulo2"/>
         <w:suppressAutoHyphens/>
         <w:rPr>
-          <w:rFonts w:ascii="Calibri" w:hAnsi="Calibri" w:cs="Arial"/>
+          <w:rFonts w:cs="Arial"/>
           <w:szCs w:val="24"/>
           <w:lang w:val="pt-BR" w:eastAsia="pt-BR"/>
         </w:rPr>
@@ -13282,7 +12322,7 @@
       <w:bookmarkStart w:id="22" w:name="_Toc518290220"/>
       <w:r>
         <w:rPr>
-          <w:rFonts w:ascii="Calibri" w:hAnsi="Calibri" w:cs="Arial"/>
+          <w:rFonts w:cs="Arial"/>
           <w:szCs w:val="24"/>
           <w:lang w:val="pt-BR" w:eastAsia="pt-BR"/>
         </w:rPr>
@@ -13290,19 +12330,11 @@
       </w:r>
       <w:r>
         <w:rPr>
-          <w:rFonts w:ascii="Calibri" w:hAnsi="Calibri" w:cs="Arial"/>
+          <w:rFonts w:cs="Arial"/>
           <w:szCs w:val="24"/>
           <w:lang w:val="pt-BR" w:eastAsia="pt-BR"/>
         </w:rPr>
-        <w:t xml:space="preserve">. </w:t>
-      </w:r>
-      <w:r>
-        <w:rPr>
-          <w:rFonts w:ascii="Calibri" w:hAnsi="Calibri" w:cs="Arial"/>
-          <w:szCs w:val="24"/>
-          <w:lang w:val="pt-BR" w:eastAsia="pt-BR"/>
-        </w:rPr>
-        <w:t>Uso Software</w:t>
+        <w:t>. Uso Software</w:t>
       </w:r>
       <w:bookmarkEnd w:id="22"/>
     </w:p>
@@ -13313,7 +12345,7 @@
         <w:ind w:firstLine="709"/>
         <w:jc w:val="both"/>
         <w:rPr>
-          <w:rFonts w:cs="Arial"/>
+          <w:rFonts w:ascii="Arial" w:hAnsi="Arial" w:cs="Arial"/>
           <w:sz w:val="24"/>
           <w:szCs w:val="24"/>
           <w:lang w:eastAsia="pt-BR"/>
@@ -13321,7 +12353,7 @@
       </w:pPr>
       <w:r>
         <w:rPr>
-          <w:rFonts w:cs="Arial"/>
+          <w:rFonts w:ascii="Arial" w:hAnsi="Arial" w:cs="Arial"/>
           <w:sz w:val="24"/>
           <w:szCs w:val="24"/>
           <w:lang w:eastAsia="pt-BR"/>
@@ -13330,7 +12362,7 @@
       </w:r>
       <w:r>
         <w:rPr>
-          <w:rFonts w:cs="Arial"/>
+          <w:rFonts w:ascii="Arial" w:hAnsi="Arial" w:cs="Arial"/>
           <w:sz w:val="24"/>
           <w:szCs w:val="24"/>
           <w:lang w:eastAsia="pt-BR"/>
@@ -13343,7 +12375,7 @@
         <w:pStyle w:val="Ttulo2"/>
         <w:suppressAutoHyphens/>
         <w:rPr>
-          <w:rFonts w:ascii="Calibri" w:hAnsi="Calibri" w:cs="Arial"/>
+          <w:rFonts w:cs="Arial"/>
           <w:szCs w:val="24"/>
           <w:lang w:val="pt-BR" w:eastAsia="pt-BR"/>
         </w:rPr>
@@ -13351,7 +12383,7 @@
       <w:bookmarkStart w:id="23" w:name="_Toc518290221"/>
       <w:r>
         <w:rPr>
-          <w:rFonts w:ascii="Calibri" w:hAnsi="Calibri" w:cs="Arial"/>
+          <w:rFonts w:cs="Arial"/>
           <w:szCs w:val="24"/>
           <w:lang w:val="pt-BR" w:eastAsia="pt-BR"/>
         </w:rPr>
@@ -13359,19 +12391,11 @@
       </w:r>
       <w:r>
         <w:rPr>
-          <w:rFonts w:ascii="Calibri" w:hAnsi="Calibri" w:cs="Arial"/>
+          <w:rFonts w:cs="Arial"/>
           <w:szCs w:val="24"/>
           <w:lang w:val="pt-BR" w:eastAsia="pt-BR"/>
         </w:rPr>
-        <w:t xml:space="preserve">. </w:t>
-      </w:r>
-      <w:r>
-        <w:rPr>
-          <w:rFonts w:ascii="Calibri" w:hAnsi="Calibri" w:cs="Arial"/>
-          <w:szCs w:val="24"/>
-          <w:lang w:val="pt-BR" w:eastAsia="pt-BR"/>
-        </w:rPr>
-        <w:t>Avaliação</w:t>
+        <w:t>. Avaliação</w:t>
       </w:r>
       <w:bookmarkEnd w:id="23"/>
     </w:p>
@@ -13382,7 +12406,7 @@
         <w:ind w:firstLine="709"/>
         <w:jc w:val="both"/>
         <w:rPr>
-          <w:rFonts w:cs="Arial"/>
+          <w:rFonts w:ascii="Arial" w:hAnsi="Arial" w:cs="Arial"/>
           <w:sz w:val="24"/>
           <w:szCs w:val="24"/>
           <w:lang w:eastAsia="pt-BR"/>
@@ -13390,7 +12414,7 @@
       </w:pPr>
       <w:r>
         <w:rPr>
-          <w:rFonts w:cs="Arial"/>
+          <w:rFonts w:ascii="Arial" w:hAnsi="Arial" w:cs="Arial"/>
           <w:sz w:val="24"/>
           <w:szCs w:val="24"/>
           <w:lang w:eastAsia="pt-BR"/>
@@ -13612,6 +12636,7 @@
       <w:pPr>
         <w:suppressAutoHyphens/>
         <w:spacing w:line="360" w:lineRule="auto"/>
+        <w:ind w:firstLine="709"/>
         <w:jc w:val="both"/>
         <w:rPr>
           <w:rFonts w:ascii="Arial" w:hAnsi="Arial" w:cs="Arial"/>
@@ -13627,7 +12652,7 @@
           <w:szCs w:val="24"/>
           <w:lang w:eastAsia="pt-BR"/>
         </w:rPr>
-        <w:t xml:space="preserve">Júlia Prado Gonçalves Ferreira: O trabalho foi desenvolvido com o esforço de todos os membros da equipe para que dentro do tempo disponível, pudéssemos entregar algo satisfatório, mesmo com a redução do escopo. Acredito que se tivéssemos tido </w:t>
+        <w:t xml:space="preserve">Júlia Prado Gonçalves Ferreira: O trabalho foi desenvolvido com o esforço de todos os membros da equipe para que dentro do tempo disponível, pudéssemos entregar algo satisfatório, mesmo com a redução do escopo. Acredito que se </w:t>
       </w:r>
       <w:r>
         <w:rPr>
@@ -13637,7 +12662,7 @@
           <w:lang w:eastAsia="pt-BR"/>
         </w:rPr>
         <w:lastRenderedPageBreak/>
-        <w:t>mais</w:t>
+        <w:t>tivéssemos tido mais</w:t>
       </w:r>
       <w:r>
         <w:rPr>
@@ -13662,6 +12687,7 @@
       <w:pPr>
         <w:suppressAutoHyphens/>
         <w:spacing w:line="360" w:lineRule="auto"/>
+        <w:ind w:firstLine="709"/>
         <w:jc w:val="both"/>
         <w:rPr>
           <w:rFonts w:ascii="Arial" w:hAnsi="Arial" w:cs="Arial"/>
@@ -13695,31 +12721,14 @@
           <w:szCs w:val="24"/>
           <w:lang w:eastAsia="pt-BR"/>
         </w:rPr>
-        <w:t xml:space="preserve">O nosso objetivo inicial de proporcionar uma plataforma que facilite a doação de materiais e aproxime pessoas foi sim alcançado na nossa solução final, apesar de não termos conseguido implementar tudo o que queríamos no </w:t>
-      </w:r>
-      <w:r>
-        <w:rPr>
-          <w:rFonts w:ascii="Arial" w:hAnsi="Arial" w:cs="Arial"/>
-          <w:sz w:val="24"/>
-          <w:szCs w:val="24"/>
-          <w:lang w:eastAsia="pt-BR"/>
-        </w:rPr>
-        <w:t>início</w:t>
-      </w:r>
-      <w:r>
-        <w:rPr>
-          <w:rFonts w:ascii="Arial" w:hAnsi="Arial" w:cs="Arial"/>
-          <w:sz w:val="24"/>
-          <w:szCs w:val="24"/>
-          <w:lang w:eastAsia="pt-BR"/>
-        </w:rPr>
-        <w:t xml:space="preserve"> do planejamento.</w:t>
+        <w:t>O nosso objetivo inicial de proporcionar uma plataforma que facilite a doação de materiais e aproxime pessoas foi sim alcançado na nossa solução final, apesar de não termos conseguido implementar tudo o que queríamos no início do planejamento.</w:t>
       </w:r>
     </w:p>
     <w:p>
       <w:pPr>
         <w:suppressAutoHyphens/>
         <w:spacing w:line="360" w:lineRule="auto"/>
+        <w:ind w:firstLine="709"/>
         <w:jc w:val="both"/>
         <w:rPr>
           <w:rFonts w:ascii="Arial" w:hAnsi="Arial" w:cs="Arial"/>
@@ -13743,7 +12752,7 @@
         <w:suppressAutoHyphens/>
         <w:spacing w:after="0" w:line="360" w:lineRule="auto"/>
         <w:rPr>
-          <w:rFonts w:cs="Arial"/>
+          <w:rFonts w:ascii="Arial" w:hAnsi="Arial" w:cs="Arial"/>
           <w:sz w:val="24"/>
           <w:szCs w:val="24"/>
         </w:rPr>
@@ -13755,63 +12764,30 @@
         <w:suppressAutoHyphens/>
         <w:jc w:val="center"/>
         <w:rPr>
-          <w:rFonts w:ascii="Calibri" w:hAnsi="Calibri"/>
+          <w:rFonts w:cs="Arial"/>
           <w:lang w:val="pt-BR"/>
         </w:rPr>
       </w:pPr>
       <w:r>
         <w:rPr>
-          <w:rFonts w:ascii="Calibri" w:hAnsi="Calibri"/>
+          <w:rFonts w:cs="Arial"/>
           <w:lang w:val="pt-BR"/>
         </w:rPr>
         <w:t>APÊNDICES</w:t>
-      </w:r>
-    </w:p>
-    <w:p/>
-    <w:p>
-      <w:pPr>
-        <w:rPr>
-          <w:rFonts w:eastAsia="Times New Roman" w:cs="Arial"/>
-          <w:b/>
-          <w:sz w:val="24"/>
-          <w:szCs w:val="24"/>
-          <w:lang w:eastAsia="pt-BR"/>
-        </w:rPr>
-      </w:pPr>
-      <w:r>
-        <w:rPr>
-          <w:rFonts w:eastAsia="Times New Roman" w:cs="Arial"/>
-          <w:b/>
-          <w:sz w:val="24"/>
-          <w:szCs w:val="24"/>
-          <w:lang w:eastAsia="pt-BR"/>
-        </w:rPr>
-        <w:t>Colocar link:</w:t>
       </w:r>
     </w:p>
     <w:p>
       <w:pPr>
         <w:rPr>
-          <w:rFonts w:eastAsia="Times New Roman" w:cs="Arial"/>
-          <w:sz w:val="24"/>
-          <w:szCs w:val="24"/>
-          <w:lang w:eastAsia="pt-BR"/>
-        </w:rPr>
-      </w:pPr>
-      <w:r>
-        <w:rPr>
-          <w:rFonts w:eastAsia="Times New Roman" w:cs="Arial"/>
-          <w:sz w:val="24"/>
-          <w:szCs w:val="24"/>
-          <w:lang w:eastAsia="pt-BR"/>
-        </w:rPr>
-        <w:t>Do código;</w:t>
-      </w:r>
+          <w:rFonts w:ascii="Arial" w:hAnsi="Arial" w:cs="Arial"/>
+        </w:rPr>
+      </w:pPr>
     </w:p>
     <w:p>
       <w:pPr>
         <w:rPr>
-          <w:rFonts w:eastAsia="Times New Roman" w:cs="Arial"/>
+          <w:rFonts w:ascii="Arial" w:eastAsia="Times New Roman" w:hAnsi="Arial" w:cs="Arial"/>
+          <w:b/>
           <w:sz w:val="24"/>
           <w:szCs w:val="24"/>
           <w:lang w:eastAsia="pt-BR"/>
@@ -13819,18 +12795,29 @@
       </w:pPr>
       <w:r>
         <w:rPr>
-          <w:rFonts w:eastAsia="Times New Roman" w:cs="Arial"/>
+          <w:rFonts w:ascii="Arial" w:eastAsia="Times New Roman" w:hAnsi="Arial" w:cs="Arial"/>
+          <w:b/>
           <w:sz w:val="24"/>
           <w:szCs w:val="24"/>
           <w:lang w:eastAsia="pt-BR"/>
         </w:rPr>
-        <w:t>Dos artefatos;</w:t>
+        <w:t>Links</w:t>
+      </w:r>
+      <w:r>
+        <w:rPr>
+          <w:rFonts w:ascii="Arial" w:eastAsia="Times New Roman" w:hAnsi="Arial" w:cs="Arial"/>
+          <w:b/>
+          <w:sz w:val="24"/>
+          <w:szCs w:val="24"/>
+          <w:lang w:eastAsia="pt-BR"/>
+        </w:rPr>
+        <w:t>:</w:t>
       </w:r>
     </w:p>
     <w:p>
       <w:pPr>
         <w:rPr>
-          <w:rFonts w:eastAsia="Times New Roman" w:cs="Arial"/>
+          <w:rFonts w:ascii="Arial" w:eastAsia="Times New Roman" w:hAnsi="Arial" w:cs="Arial"/>
           <w:sz w:val="24"/>
           <w:szCs w:val="24"/>
           <w:lang w:eastAsia="pt-BR"/>
@@ -13838,18 +12825,30 @@
       </w:pPr>
       <w:r>
         <w:rPr>
-          <w:rFonts w:eastAsia="Times New Roman" w:cs="Arial"/>
+          <w:rFonts w:ascii="Arial" w:eastAsia="Times New Roman" w:hAnsi="Arial" w:cs="Arial"/>
           <w:sz w:val="24"/>
           <w:szCs w:val="24"/>
           <w:lang w:eastAsia="pt-BR"/>
         </w:rPr>
-        <w:t>Da apresentação final;</w:t>
-      </w:r>
+        <w:t xml:space="preserve">Do site: </w:t>
+      </w:r>
+      <w:hyperlink r:id="rId17" w:history="1">
+        <w:r>
+          <w:rPr>
+            <w:rStyle w:val="Hyperlink"/>
+            <w:rFonts w:ascii="Arial" w:eastAsia="Times New Roman" w:hAnsi="Arial" w:cs="Arial"/>
+            <w:sz w:val="24"/>
+            <w:szCs w:val="24"/>
+            <w:lang w:eastAsia="pt-BR"/>
+          </w:rPr>
+          <w:t>https://tidescolar.azurewebsites.net/</w:t>
+        </w:r>
+      </w:hyperlink>
     </w:p>
     <w:p>
       <w:pPr>
         <w:rPr>
-          <w:rFonts w:eastAsia="Times New Roman" w:cs="Arial"/>
+          <w:rFonts w:ascii="Arial" w:eastAsia="Times New Roman" w:hAnsi="Arial" w:cs="Arial"/>
           <w:sz w:val="24"/>
           <w:szCs w:val="24"/>
           <w:lang w:eastAsia="pt-BR"/>
@@ -13857,12 +12856,93 @@
       </w:pPr>
       <w:r>
         <w:rPr>
-          <w:rFonts w:eastAsia="Times New Roman" w:cs="Arial"/>
+          <w:rFonts w:ascii="Arial" w:eastAsia="Times New Roman" w:hAnsi="Arial" w:cs="Arial"/>
           <w:sz w:val="24"/>
           <w:szCs w:val="24"/>
           <w:lang w:eastAsia="pt-BR"/>
         </w:rPr>
-        <w:t>Do vídeo de apresentação.</w:t>
+        <w:t xml:space="preserve">Do código: </w:t>
+      </w:r>
+      <w:hyperlink r:id="rId18" w:history="1">
+        <w:r>
+          <w:rPr>
+            <w:rStyle w:val="Hyperlink"/>
+            <w:rFonts w:ascii="Arial" w:eastAsia="Times New Roman" w:hAnsi="Arial" w:cs="Arial"/>
+            <w:sz w:val="24"/>
+            <w:szCs w:val="24"/>
+            <w:lang w:eastAsia="pt-BR"/>
+          </w:rPr>
+          <w:t>https://github.com/icei-pucminas/plf-es-2020-2-tiii-0924100-descolar/tree/master/Codigo</w:t>
+        </w:r>
+      </w:hyperlink>
+    </w:p>
+    <w:p>
+      <w:pPr>
+        <w:rPr>
+          <w:rFonts w:ascii="Arial" w:eastAsia="Times New Roman" w:hAnsi="Arial" w:cs="Arial"/>
+          <w:sz w:val="24"/>
+          <w:szCs w:val="24"/>
+          <w:lang w:eastAsia="pt-BR"/>
+        </w:rPr>
+      </w:pPr>
+      <w:r>
+        <w:rPr>
+          <w:rFonts w:ascii="Arial" w:eastAsia="Times New Roman" w:hAnsi="Arial" w:cs="Arial"/>
+          <w:sz w:val="24"/>
+          <w:szCs w:val="24"/>
+          <w:lang w:eastAsia="pt-BR"/>
+        </w:rPr>
+        <w:t xml:space="preserve">Dos artefatos: </w:t>
+      </w:r>
+      <w:hyperlink r:id="rId19" w:history="1">
+        <w:r>
+          <w:rPr>
+            <w:rStyle w:val="Hyperlink"/>
+            <w:rFonts w:ascii="Arial" w:eastAsia="Times New Roman" w:hAnsi="Arial" w:cs="Arial"/>
+            <w:sz w:val="24"/>
+            <w:szCs w:val="24"/>
+            <w:lang w:eastAsia="pt-BR"/>
+          </w:rPr>
+          <w:t>https://github.com/icei-pucminas/plf-es-2020-2-tiii-0924100-descolar/tree/master/Artefatos</w:t>
+        </w:r>
+      </w:hyperlink>
+    </w:p>
+    <w:p>
+      <w:pPr>
+        <w:rPr>
+          <w:rFonts w:ascii="Arial" w:eastAsia="Times New Roman" w:hAnsi="Arial" w:cs="Arial"/>
+          <w:sz w:val="24"/>
+          <w:szCs w:val="24"/>
+          <w:lang w:eastAsia="pt-BR"/>
+        </w:rPr>
+      </w:pPr>
+      <w:r>
+        <w:rPr>
+          <w:rFonts w:ascii="Arial" w:eastAsia="Times New Roman" w:hAnsi="Arial" w:cs="Arial"/>
+          <w:sz w:val="24"/>
+          <w:szCs w:val="24"/>
+          <w:lang w:eastAsia="pt-BR"/>
+        </w:rPr>
+        <w:t>Da apresentação final:</w:t>
+      </w:r>
+    </w:p>
+    <w:p>
+      <w:pPr>
+        <w:rPr>
+          <w:rFonts w:ascii="Arial" w:eastAsia="Times New Roman" w:hAnsi="Arial" w:cs="Arial"/>
+          <w:sz w:val="24"/>
+          <w:szCs w:val="24"/>
+          <w:lang w:eastAsia="pt-BR"/>
+        </w:rPr>
+      </w:pPr>
+      <w:r>
+        <w:rPr>
+          <w:rFonts w:ascii="Arial" w:eastAsia="Times New Roman" w:hAnsi="Arial" w:cs="Arial"/>
+          <w:sz w:val="24"/>
+          <w:szCs w:val="24"/>
+          <w:lang w:eastAsia="pt-BR"/>
+        </w:rPr>
+        <w:t>Do vídeo de apresentação:</w:t>
       </w:r>
     </w:p>
     <w:p/>
@@ -13875,7 +12955,7 @@
       </w:pPr>
     </w:p>
     <w:sectPr>
-      <w:headerReference w:type="default" r:id="rId17"/>
+      <w:headerReference w:type="default" r:id="rId20"/>
       <w:pgSz w:w="11906" w:h="16838"/>
       <w:pgMar w:top="1701" w:right="1134" w:bottom="1134" w:left="1701" w:header="709" w:footer="709" w:gutter="0"/>
       <w:cols w:space="708"/>
@@ -13955,7 +13035,7 @@
       <w:rPr>
         <w:noProof/>
       </w:rPr>
-      <w:t>11</w:t>
+      <w:t>21</w:t>
     </w:r>
     <w:r>
       <w:fldChar w:fldCharType="end"/>
@@ -18894,7 +17974,6 @@
     <w:lsdException w:name="HTML Sample" w:semiHidden="1" w:unhideWhenUsed="1"/>
     <w:lsdException w:name="HTML Typewriter" w:semiHidden="1" w:unhideWhenUsed="1"/>
     <w:lsdException w:name="HTML Variable" w:semiHidden="1" w:unhideWhenUsed="1"/>
-    <w:lsdException w:name="Normal Table" w:semiHidden="1" w:unhideWhenUsed="1"/>
     <w:lsdException w:name="annotation subject" w:semiHidden="1" w:unhideWhenUsed="1"/>
     <w:lsdException w:name="No List" w:semiHidden="1" w:unhideWhenUsed="1"/>
     <w:lsdException w:name="Outline List 1" w:semiHidden="1" w:unhideWhenUsed="1"/>
@@ -18937,11 +18016,8 @@
     <w:lsdException w:name="Table Contemporary" w:semiHidden="1" w:unhideWhenUsed="1"/>
     <w:lsdException w:name="Table Elegant" w:semiHidden="1" w:unhideWhenUsed="1"/>
     <w:lsdException w:name="Table Professional" w:semiHidden="1" w:unhideWhenUsed="1"/>
-    <w:lsdException w:name="Table Subtle 1" w:semiHidden="1" w:unhideWhenUsed="1"/>
     <w:lsdException w:name="Table Subtle 2" w:semiHidden="1" w:unhideWhenUsed="1"/>
     <w:lsdException w:name="Table Web 1" w:semiHidden="1" w:unhideWhenUsed="1"/>
-    <w:lsdException w:name="Table Web 2" w:semiHidden="1" w:unhideWhenUsed="1"/>
-    <w:lsdException w:name="Table Web 3" w:semiHidden="1" w:unhideWhenUsed="1"/>
     <w:lsdException w:name="Balloon Text" w:semiHidden="1" w:unhideWhenUsed="1"/>
     <w:lsdException w:name="Table Grid" w:uiPriority="59"/>
     <w:lsdException w:name="Table Theme" w:semiHidden="1" w:unhideWhenUsed="1"/>
@@ -20219,7 +19295,7 @@
 </file>
 
 <file path=customXml/itemProps1.xml><?xml version="1.0" encoding="utf-8"?>
-<ds:datastoreItem xmlns:ds="http://schemas.openxmlformats.org/officeDocument/2006/customXml" ds:itemID="{F020B3B4-7B72-4442-9CCF-3F615AF61823}">
+<ds:datastoreItem xmlns:ds="http://schemas.openxmlformats.org/officeDocument/2006/customXml" ds:itemID="{284F93F0-CDFF-4C21-96C6-A94C40181A96}">
   <ds:schemaRefs>
     <ds:schemaRef ds:uri="http://schemas.openxmlformats.org/officeDocument/2006/bibliography"/>
   </ds:schemaRefs>

</xml_diff>